<commit_message>
Updated to add pseudo code
</commit_message>
<xml_diff>
--- a/ProjectDesign.docx
+++ b/ProjectDesign.docx
@@ -171,7 +171,7 @@
           <w:rFonts w:cs="Calibri"/>
           <w:b/>
         </w:rPr>
-        <w:t>2</w:t>
+        <w:t>3</w:t>
       </w:r>
       <w:proofErr w:type="gramEnd"/>
     </w:p>
@@ -774,6 +774,105 @@
           </w:p>
         </w:tc>
       </w:tr>
+      <w:tr>
+        <w:tc>
+          <w:tcPr>
+            <w:tcW w:w="2394" w:type="dxa"/>
+            <w:shd w:val="clear" w:color="auto" w:fill="auto"/>
+          </w:tcPr>
+          <w:p>
+            <w:pPr>
+              <w:spacing w:line="360" w:lineRule="auto"/>
+              <w:rPr>
+                <w:rFonts w:cs="Calibri"/>
+                <w:b/>
+              </w:rPr>
+            </w:pPr>
+            <w:r>
+              <w:rPr>
+                <w:rFonts w:cs="Calibri"/>
+                <w:b/>
+              </w:rPr>
+              <w:t>3</w:t>
+            </w:r>
+          </w:p>
+        </w:tc>
+        <w:tc>
+          <w:tcPr>
+            <w:tcW w:w="2394" w:type="dxa"/>
+            <w:shd w:val="clear" w:color="auto" w:fill="auto"/>
+          </w:tcPr>
+          <w:p>
+            <w:pPr>
+              <w:spacing w:line="360" w:lineRule="auto"/>
+              <w:rPr>
+                <w:rFonts w:cs="Calibri"/>
+                <w:b/>
+              </w:rPr>
+            </w:pPr>
+            <w:r>
+              <w:rPr>
+                <w:rFonts w:cs="Calibri"/>
+                <w:b/>
+              </w:rPr>
+              <w:t>Apr 10, 2016</w:t>
+            </w:r>
+          </w:p>
+        </w:tc>
+        <w:tc>
+          <w:tcPr>
+            <w:tcW w:w="2394" w:type="dxa"/>
+            <w:shd w:val="clear" w:color="auto" w:fill="auto"/>
+          </w:tcPr>
+          <w:p>
+            <w:pPr>
+              <w:spacing w:line="360" w:lineRule="auto"/>
+              <w:rPr>
+                <w:rFonts w:cs="Calibri"/>
+                <w:b/>
+              </w:rPr>
+            </w:pPr>
+            <w:proofErr w:type="gramStart"/>
+            <w:r>
+              <w:rPr>
+                <w:rFonts w:cs="Calibri"/>
+                <w:b/>
+              </w:rPr>
+              <w:t>Added  pseudo</w:t>
+            </w:r>
+            <w:proofErr w:type="gramEnd"/>
+            <w:r>
+              <w:rPr>
+                <w:rFonts w:cs="Calibri"/>
+                <w:b/>
+              </w:rPr>
+              <w:t xml:space="preserve"> code</w:t>
+            </w:r>
+          </w:p>
+        </w:tc>
+        <w:tc>
+          <w:tcPr>
+            <w:tcW w:w="2394" w:type="dxa"/>
+            <w:shd w:val="clear" w:color="auto" w:fill="auto"/>
+          </w:tcPr>
+          <w:p>
+            <w:pPr>
+              <w:spacing w:line="360" w:lineRule="auto"/>
+              <w:rPr>
+                <w:rFonts w:cs="Calibri"/>
+                <w:b/>
+              </w:rPr>
+            </w:pPr>
+            <w:r>
+              <w:rPr>
+                <w:rFonts w:cs="Calibri"/>
+                <w:b/>
+              </w:rPr>
+              <w:t>Reginald Carey</w:t>
+            </w:r>
+          </w:p>
+        </w:tc>
+      </w:tr>
     </w:tbl>
     <w:p>
       <w:pPr>
@@ -794,7 +893,7 @@
           <w:noProof/>
         </w:rPr>
         <w:drawing>
-          <wp:inline distT="0" distB="0" distL="0" distR="0">
+          <wp:inline distT="0" distB="0" distL="0" distR="0" wp14:anchorId="02BFEF03" wp14:editId="18410A34">
             <wp:extent cx="5943600" cy="7099300"/>
             <wp:effectExtent l="0" t="0" r="0" b="12700"/>
             <wp:docPr id="4" name="Picture 4" descr="Macintosh HD:Users:ReginaldCarey:Documents:UMUC:SPRING 2016:CMSC 495 Current Trends and Projects in Computer Science:CMSC495:Class Diagram.png"/>
@@ -993,7 +1092,7 @@
         </w:rPr>
         <w:lastRenderedPageBreak/>
         <w:drawing>
-          <wp:inline distT="0" distB="0" distL="0" distR="0">
+          <wp:inline distT="0" distB="0" distL="0" distR="0" wp14:anchorId="123124A5" wp14:editId="02577775">
             <wp:extent cx="5943600" cy="6794500"/>
             <wp:effectExtent l="0" t="0" r="0" b="12700"/>
             <wp:docPr id="2" name="Picture 2" descr="Macintosh HD:Users:ReginaldCarey:Documents:UMUC:SPRING 2016:CMSC 495 Current Trends and Projects in Computer Science:CMSC495:Startup Diagram.png"/>
@@ -1192,7 +1291,7 @@
         </w:rPr>
         <w:lastRenderedPageBreak/>
         <w:drawing>
-          <wp:inline distT="0" distB="0" distL="0" distR="0">
+          <wp:inline distT="0" distB="0" distL="0" distR="0" wp14:anchorId="708E68BE" wp14:editId="2255256F">
             <wp:extent cx="5943600" cy="7175500"/>
             <wp:effectExtent l="0" t="0" r="0" b="12700"/>
             <wp:docPr id="7" name="Picture 7" descr="Macintosh HD:Users:ReginaldCarey:Documents:UMUC:SPRING 2016:CMSC 495 Current Trends and Projects in Computer Science:CMSC495:Scenario1-EventTrace.png"/>
@@ -1325,7 +1424,7 @@
         </w:rPr>
         <w:lastRenderedPageBreak/>
         <w:drawing>
-          <wp:inline distT="0" distB="0" distL="0" distR="0">
+          <wp:inline distT="0" distB="0" distL="0" distR="0" wp14:anchorId="3789C6CD" wp14:editId="3B9C7825">
             <wp:extent cx="5943600" cy="7251700"/>
             <wp:effectExtent l="0" t="0" r="0" b="12700"/>
             <wp:docPr id="8" name="Picture 8" descr="Macintosh HD:Users:ReginaldCarey:Documents:UMUC:SPRING 2016:CMSC 495 Current Trends and Projects in Computer Science:CMSC495:Scenario2-EventTrace.png"/>
@@ -1388,17 +1487,4559 @@
         <w:t>Pseudo Code</w:t>
       </w:r>
     </w:p>
+    <w:p/>
+    <w:p>
+      <w:pPr>
+        <w:pStyle w:val="Heading2"/>
+      </w:pPr>
+      <w:proofErr w:type="spellStart"/>
+      <w:r>
+        <w:t>ExchangeRateDB</w:t>
+      </w:r>
+      <w:proofErr w:type="spellEnd"/>
+    </w:p>
+    <w:p>
+      <w:pPr>
+        <w:spacing w:after="0" w:line="240" w:lineRule="auto"/>
+        <w:ind w:left="720"/>
+      </w:pPr>
+    </w:p>
+    <w:p>
+      <w:pPr>
+        <w:spacing w:after="0" w:line="240" w:lineRule="auto"/>
+        <w:ind w:left="720"/>
+        <w:rPr>
+          <w:rFonts w:ascii="Courier" w:hAnsi="Courier"/>
+        </w:rPr>
+      </w:pPr>
+      <w:proofErr w:type="spellStart"/>
+      <w:proofErr w:type="gramStart"/>
+      <w:r>
+        <w:rPr>
+          <w:rFonts w:ascii="Courier" w:hAnsi="Courier"/>
+        </w:rPr>
+        <w:t>conection</w:t>
+      </w:r>
+      <w:proofErr w:type="spellEnd"/>
+      <w:proofErr w:type="gramEnd"/>
+      <w:r>
+        <w:rPr>
+          <w:rFonts w:ascii="Courier" w:hAnsi="Courier"/>
+        </w:rPr>
+        <w:t xml:space="preserve"> </w:t>
+      </w:r>
+      <w:proofErr w:type="spellStart"/>
+      <w:r>
+        <w:rPr>
+          <w:rFonts w:ascii="Courier" w:hAnsi="Courier"/>
+        </w:rPr>
+        <w:t>getConnection</w:t>
+      </w:r>
+      <w:proofErr w:type="spellEnd"/>
+      <w:r>
+        <w:rPr>
+          <w:rFonts w:ascii="Courier" w:hAnsi="Courier"/>
+        </w:rPr>
+        <w:t xml:space="preserve"> (</w:t>
+      </w:r>
+    </w:p>
+    <w:p>
+      <w:pPr>
+        <w:spacing w:after="0" w:line="240" w:lineRule="auto"/>
+        <w:ind w:left="720"/>
+        <w:rPr>
+          <w:rFonts w:ascii="Courier" w:hAnsi="Courier"/>
+        </w:rPr>
+      </w:pPr>
+      <w:r>
+        <w:rPr>
+          <w:rFonts w:ascii="Courier" w:hAnsi="Courier"/>
+        </w:rPr>
+        <w:tab/>
+      </w:r>
+      <w:proofErr w:type="gramStart"/>
+      <w:r>
+        <w:rPr>
+          <w:rFonts w:ascii="Courier" w:hAnsi="Courier"/>
+        </w:rPr>
+        <w:t>try</w:t>
+      </w:r>
+      <w:proofErr w:type="gramEnd"/>
+      <w:r>
+        <w:rPr>
+          <w:rFonts w:ascii="Courier" w:hAnsi="Courier"/>
+        </w:rPr>
+        <w:t xml:space="preserve"> {</w:t>
+      </w:r>
+    </w:p>
+    <w:p>
+      <w:pPr>
+        <w:spacing w:after="0" w:line="240" w:lineRule="auto"/>
+        <w:ind w:left="720"/>
+        <w:rPr>
+          <w:rFonts w:ascii="Courier" w:hAnsi="Courier"/>
+        </w:rPr>
+      </w:pPr>
+      <w:r>
+        <w:rPr>
+          <w:rFonts w:ascii="Courier" w:hAnsi="Courier"/>
+        </w:rPr>
+        <w:tab/>
+      </w:r>
+      <w:r>
+        <w:rPr>
+          <w:rFonts w:ascii="Courier" w:hAnsi="Courier"/>
+        </w:rPr>
+        <w:tab/>
+        <w:t>Open Database connection</w:t>
+      </w:r>
+    </w:p>
+    <w:p>
+      <w:pPr>
+        <w:spacing w:after="0" w:line="240" w:lineRule="auto"/>
+        <w:ind w:left="720"/>
+        <w:rPr>
+          <w:rFonts w:ascii="Courier" w:hAnsi="Courier"/>
+        </w:rPr>
+      </w:pPr>
+      <w:r>
+        <w:rPr>
+          <w:rFonts w:ascii="Courier" w:hAnsi="Courier"/>
+        </w:rPr>
+        <w:tab/>
+        <w:t>}</w:t>
+      </w:r>
+    </w:p>
+    <w:p>
+      <w:pPr>
+        <w:spacing w:after="0" w:line="240" w:lineRule="auto"/>
+        <w:ind w:left="720"/>
+        <w:rPr>
+          <w:rFonts w:ascii="Courier" w:hAnsi="Courier"/>
+        </w:rPr>
+      </w:pPr>
+      <w:r>
+        <w:rPr>
+          <w:rFonts w:ascii="Courier" w:hAnsi="Courier"/>
+        </w:rPr>
+        <w:tab/>
+      </w:r>
+      <w:proofErr w:type="gramStart"/>
+      <w:r>
+        <w:rPr>
+          <w:rFonts w:ascii="Courier" w:hAnsi="Courier"/>
+        </w:rPr>
+        <w:t>return</w:t>
+      </w:r>
+      <w:proofErr w:type="gramEnd"/>
+      <w:r>
+        <w:rPr>
+          <w:rFonts w:ascii="Courier" w:hAnsi="Courier"/>
+        </w:rPr>
+        <w:t xml:space="preserve"> connection;</w:t>
+      </w:r>
+    </w:p>
+    <w:p>
+      <w:pPr>
+        <w:spacing w:after="0" w:line="240" w:lineRule="auto"/>
+        <w:ind w:left="720"/>
+        <w:rPr>
+          <w:rFonts w:ascii="Courier" w:hAnsi="Courier"/>
+        </w:rPr>
+      </w:pPr>
+      <w:r>
+        <w:rPr>
+          <w:rFonts w:ascii="Courier" w:hAnsi="Courier"/>
+        </w:rPr>
+        <w:t>)</w:t>
+      </w:r>
+    </w:p>
+    <w:p>
+      <w:pPr>
+        <w:spacing w:after="0" w:line="240" w:lineRule="auto"/>
+        <w:ind w:left="720"/>
+        <w:rPr>
+          <w:rFonts w:ascii="Courier" w:hAnsi="Courier"/>
+        </w:rPr>
+      </w:pPr>
+    </w:p>
+    <w:p>
+      <w:pPr>
+        <w:spacing w:after="0" w:line="240" w:lineRule="auto"/>
+        <w:ind w:left="720"/>
+        <w:rPr>
+          <w:rFonts w:ascii="Courier" w:hAnsi="Courier"/>
+        </w:rPr>
+      </w:pPr>
+      <w:proofErr w:type="spellStart"/>
+      <w:proofErr w:type="gramStart"/>
+      <w:r>
+        <w:rPr>
+          <w:rFonts w:ascii="Courier" w:hAnsi="Courier"/>
+        </w:rPr>
+        <w:t>updateRates</w:t>
+      </w:r>
+      <w:proofErr w:type="spellEnd"/>
+      <w:proofErr w:type="gramEnd"/>
+      <w:r>
+        <w:rPr>
+          <w:rFonts w:ascii="Courier" w:hAnsi="Courier"/>
+        </w:rPr>
+        <w:t xml:space="preserve"> {</w:t>
+      </w:r>
+    </w:p>
+    <w:p>
+      <w:pPr>
+        <w:spacing w:after="0" w:line="240" w:lineRule="auto"/>
+        <w:ind w:left="720"/>
+        <w:rPr>
+          <w:rFonts w:ascii="Courier" w:hAnsi="Courier"/>
+        </w:rPr>
+      </w:pPr>
+    </w:p>
+    <w:p>
+      <w:pPr>
+        <w:spacing w:after="0" w:line="240" w:lineRule="auto"/>
+        <w:ind w:left="720"/>
+        <w:rPr>
+          <w:rFonts w:ascii="Courier" w:hAnsi="Courier"/>
+        </w:rPr>
+      </w:pPr>
+      <w:r>
+        <w:rPr>
+          <w:rFonts w:ascii="Courier" w:hAnsi="Courier"/>
+        </w:rPr>
+        <w:tab/>
+        <w:t xml:space="preserve">Connection conn </w:t>
+      </w:r>
+      <w:proofErr w:type="spellStart"/>
+      <w:r>
+        <w:rPr>
+          <w:rFonts w:ascii="Courier" w:hAnsi="Courier"/>
+        </w:rPr>
+        <w:t>getConnection</w:t>
+      </w:r>
+      <w:proofErr w:type="spellEnd"/>
+      <w:r>
+        <w:rPr>
+          <w:rFonts w:ascii="Courier" w:hAnsi="Courier"/>
+        </w:rPr>
+        <w:t>;</w:t>
+      </w:r>
+    </w:p>
+    <w:p>
+      <w:pPr>
+        <w:spacing w:after="0" w:line="240" w:lineRule="auto"/>
+        <w:ind w:left="720"/>
+        <w:rPr>
+          <w:rFonts w:ascii="Courier" w:hAnsi="Courier"/>
+        </w:rPr>
+      </w:pPr>
+      <w:r>
+        <w:rPr>
+          <w:rFonts w:ascii="Courier" w:hAnsi="Courier"/>
+        </w:rPr>
+        <w:tab/>
+      </w:r>
+    </w:p>
+    <w:p>
+      <w:pPr>
+        <w:spacing w:after="0" w:line="240" w:lineRule="auto"/>
+        <w:ind w:left="720"/>
+        <w:rPr>
+          <w:rFonts w:ascii="Courier" w:hAnsi="Courier"/>
+        </w:rPr>
+      </w:pPr>
+      <w:r>
+        <w:rPr>
+          <w:rFonts w:ascii="Courier" w:hAnsi="Courier"/>
+        </w:rPr>
+        <w:tab/>
+      </w:r>
+    </w:p>
+    <w:p>
+      <w:pPr>
+        <w:spacing w:after="0" w:line="240" w:lineRule="auto"/>
+        <w:ind w:left="720"/>
+        <w:rPr>
+          <w:rFonts w:ascii="Courier" w:hAnsi="Courier"/>
+        </w:rPr>
+      </w:pPr>
+      <w:r>
+        <w:rPr>
+          <w:rFonts w:ascii="Courier" w:hAnsi="Courier"/>
+        </w:rPr>
+        <w:tab/>
+        <w:t>SQL drop table Rates</w:t>
+      </w:r>
+    </w:p>
+    <w:p>
+      <w:pPr>
+        <w:spacing w:after="0" w:line="240" w:lineRule="auto"/>
+        <w:ind w:left="720"/>
+        <w:rPr>
+          <w:rFonts w:ascii="Courier" w:hAnsi="Courier"/>
+        </w:rPr>
+      </w:pPr>
+      <w:r>
+        <w:rPr>
+          <w:rFonts w:ascii="Courier" w:hAnsi="Courier"/>
+        </w:rPr>
+        <w:tab/>
+        <w:t xml:space="preserve">SQL create table </w:t>
+      </w:r>
+      <w:proofErr w:type="gramStart"/>
+      <w:r>
+        <w:rPr>
+          <w:rFonts w:ascii="Courier" w:hAnsi="Courier"/>
+        </w:rPr>
+        <w:t>Rates{</w:t>
+      </w:r>
+      <w:proofErr w:type="gramEnd"/>
+    </w:p>
+    <w:p>
+      <w:pPr>
+        <w:spacing w:after="0" w:line="240" w:lineRule="auto"/>
+        <w:ind w:left="720"/>
+        <w:rPr>
+          <w:rFonts w:ascii="Courier" w:hAnsi="Courier"/>
+        </w:rPr>
+      </w:pPr>
+      <w:r>
+        <w:rPr>
+          <w:rFonts w:ascii="Courier" w:hAnsi="Courier"/>
+        </w:rPr>
+        <w:tab/>
+      </w:r>
+      <w:r>
+        <w:rPr>
+          <w:rFonts w:ascii="Courier" w:hAnsi="Courier"/>
+        </w:rPr>
+        <w:tab/>
+      </w:r>
+      <w:proofErr w:type="spellStart"/>
+      <w:proofErr w:type="gramStart"/>
+      <w:r>
+        <w:rPr>
+          <w:rFonts w:ascii="Courier" w:hAnsi="Courier"/>
+        </w:rPr>
+        <w:t>pk</w:t>
+      </w:r>
+      <w:proofErr w:type="spellEnd"/>
+      <w:proofErr w:type="gramEnd"/>
+      <w:r>
+        <w:rPr>
+          <w:rFonts w:ascii="Courier" w:hAnsi="Courier"/>
+        </w:rPr>
+        <w:t xml:space="preserve"> </w:t>
+      </w:r>
+      <w:proofErr w:type="spellStart"/>
+      <w:r>
+        <w:rPr>
+          <w:rFonts w:ascii="Courier" w:hAnsi="Courier"/>
+        </w:rPr>
+        <w:t>currencyCode</w:t>
+      </w:r>
+      <w:proofErr w:type="spellEnd"/>
+    </w:p>
+    <w:p>
+      <w:pPr>
+        <w:spacing w:after="0" w:line="240" w:lineRule="auto"/>
+        <w:ind w:left="720"/>
+        <w:rPr>
+          <w:rFonts w:ascii="Courier" w:hAnsi="Courier"/>
+        </w:rPr>
+      </w:pPr>
+      <w:r>
+        <w:rPr>
+          <w:rFonts w:ascii="Courier" w:hAnsi="Courier"/>
+        </w:rPr>
+        <w:tab/>
+      </w:r>
+      <w:r>
+        <w:rPr>
+          <w:rFonts w:ascii="Courier" w:hAnsi="Courier"/>
+        </w:rPr>
+        <w:tab/>
+      </w:r>
+      <w:proofErr w:type="gramStart"/>
+      <w:r>
+        <w:rPr>
+          <w:rFonts w:ascii="Courier" w:hAnsi="Courier"/>
+        </w:rPr>
+        <w:t>col</w:t>
+      </w:r>
+      <w:proofErr w:type="gramEnd"/>
+      <w:r>
+        <w:rPr>
+          <w:rFonts w:ascii="Courier" w:hAnsi="Courier"/>
+        </w:rPr>
+        <w:t xml:space="preserve"> </w:t>
+      </w:r>
+      <w:proofErr w:type="spellStart"/>
+      <w:r>
+        <w:rPr>
+          <w:rFonts w:ascii="Courier" w:hAnsi="Courier"/>
+        </w:rPr>
+        <w:t>conversionRate</w:t>
+      </w:r>
+      <w:proofErr w:type="spellEnd"/>
+    </w:p>
+    <w:p>
+      <w:pPr>
+        <w:spacing w:after="0" w:line="240" w:lineRule="auto"/>
+        <w:ind w:left="720"/>
+        <w:rPr>
+          <w:rFonts w:ascii="Courier" w:hAnsi="Courier"/>
+        </w:rPr>
+      </w:pPr>
+      <w:r>
+        <w:rPr>
+          <w:rFonts w:ascii="Courier" w:hAnsi="Courier"/>
+        </w:rPr>
+        <w:tab/>
+      </w:r>
+      <w:r>
+        <w:rPr>
+          <w:rFonts w:ascii="Courier" w:hAnsi="Courier"/>
+        </w:rPr>
+        <w:tab/>
+      </w:r>
+      <w:proofErr w:type="gramStart"/>
+      <w:r>
+        <w:rPr>
+          <w:rFonts w:ascii="Courier" w:hAnsi="Courier"/>
+        </w:rPr>
+        <w:t>col</w:t>
+      </w:r>
+      <w:proofErr w:type="gramEnd"/>
+      <w:r>
+        <w:rPr>
+          <w:rFonts w:ascii="Courier" w:hAnsi="Courier"/>
+        </w:rPr>
+        <w:t xml:space="preserve"> time</w:t>
+      </w:r>
+    </w:p>
+    <w:p>
+      <w:pPr>
+        <w:spacing w:after="0" w:line="240" w:lineRule="auto"/>
+        <w:ind w:left="720"/>
+        <w:rPr>
+          <w:rFonts w:ascii="Courier" w:hAnsi="Courier"/>
+        </w:rPr>
+      </w:pPr>
+      <w:r>
+        <w:rPr>
+          <w:rFonts w:ascii="Courier" w:hAnsi="Courier"/>
+        </w:rPr>
+        <w:tab/>
+        <w:t>}</w:t>
+      </w:r>
+    </w:p>
+    <w:p>
+      <w:pPr>
+        <w:spacing w:after="0" w:line="240" w:lineRule="auto"/>
+        <w:ind w:left="720"/>
+        <w:rPr>
+          <w:rFonts w:ascii="Courier" w:hAnsi="Courier"/>
+        </w:rPr>
+      </w:pPr>
+      <w:r>
+        <w:rPr>
+          <w:rFonts w:ascii="Courier" w:hAnsi="Courier"/>
+        </w:rPr>
+        <w:tab/>
+        <w:t>SQL INSERT INTO RATES {</w:t>
+      </w:r>
+    </w:p>
+    <w:p>
+      <w:pPr>
+        <w:spacing w:after="0" w:line="240" w:lineRule="auto"/>
+        <w:ind w:left="720"/>
+        <w:rPr>
+          <w:rFonts w:ascii="Courier" w:hAnsi="Courier"/>
+        </w:rPr>
+      </w:pPr>
+      <w:r>
+        <w:rPr>
+          <w:rFonts w:ascii="Courier" w:hAnsi="Courier"/>
+        </w:rPr>
+        <w:tab/>
+      </w:r>
+      <w:r>
+        <w:rPr>
+          <w:rFonts w:ascii="Courier" w:hAnsi="Courier"/>
+        </w:rPr>
+        <w:tab/>
+      </w:r>
+      <w:proofErr w:type="gramStart"/>
+      <w:r>
+        <w:rPr>
+          <w:rFonts w:ascii="Courier" w:hAnsi="Courier"/>
+        </w:rPr>
+        <w:t>parse</w:t>
+      </w:r>
+      <w:proofErr w:type="gramEnd"/>
+      <w:r>
+        <w:rPr>
+          <w:rFonts w:ascii="Courier" w:hAnsi="Courier"/>
+        </w:rPr>
+        <w:t xml:space="preserve"> through </w:t>
+      </w:r>
+      <w:proofErr w:type="spellStart"/>
+      <w:r>
+        <w:rPr>
+          <w:rFonts w:ascii="Courier" w:hAnsi="Courier"/>
+        </w:rPr>
+        <w:t>webservice.getAllRates</w:t>
+      </w:r>
+      <w:proofErr w:type="spellEnd"/>
+      <w:r>
+        <w:rPr>
+          <w:rFonts w:ascii="Courier" w:hAnsi="Courier"/>
+        </w:rPr>
+        <w:t>(List) and insert into database</w:t>
+      </w:r>
+      <w:r>
+        <w:rPr>
+          <w:rFonts w:ascii="Courier" w:hAnsi="Courier"/>
+        </w:rPr>
+        <w:tab/>
+      </w:r>
+      <w:r>
+        <w:rPr>
+          <w:rFonts w:ascii="Courier" w:hAnsi="Courier"/>
+        </w:rPr>
+        <w:tab/>
+      </w:r>
+    </w:p>
+    <w:p>
+      <w:pPr>
+        <w:spacing w:after="0" w:line="240" w:lineRule="auto"/>
+        <w:ind w:left="720"/>
+        <w:rPr>
+          <w:rFonts w:ascii="Courier" w:hAnsi="Courier"/>
+        </w:rPr>
+      </w:pPr>
+      <w:r>
+        <w:rPr>
+          <w:rFonts w:ascii="Courier" w:hAnsi="Courier"/>
+        </w:rPr>
+        <w:tab/>
+        <w:t>}</w:t>
+      </w:r>
+    </w:p>
+    <w:p>
+      <w:pPr>
+        <w:spacing w:after="0" w:line="240" w:lineRule="auto"/>
+        <w:ind w:left="720"/>
+        <w:rPr>
+          <w:rFonts w:ascii="Courier" w:hAnsi="Courier"/>
+        </w:rPr>
+      </w:pPr>
+      <w:r>
+        <w:rPr>
+          <w:rFonts w:ascii="Courier" w:hAnsi="Courier"/>
+        </w:rPr>
+        <w:t>}</w:t>
+      </w:r>
+    </w:p>
+    <w:p>
+      <w:pPr>
+        <w:spacing w:after="0" w:line="240" w:lineRule="auto"/>
+        <w:ind w:left="720"/>
+        <w:rPr>
+          <w:rFonts w:ascii="Courier" w:hAnsi="Courier"/>
+        </w:rPr>
+      </w:pPr>
+    </w:p>
+    <w:p>
+      <w:pPr>
+        <w:spacing w:after="0" w:line="240" w:lineRule="auto"/>
+        <w:ind w:left="720"/>
+        <w:rPr>
+          <w:rFonts w:ascii="Courier" w:hAnsi="Courier"/>
+        </w:rPr>
+      </w:pPr>
+      <w:proofErr w:type="spellStart"/>
+      <w:proofErr w:type="gramStart"/>
+      <w:r>
+        <w:rPr>
+          <w:rFonts w:ascii="Courier" w:hAnsi="Courier"/>
+        </w:rPr>
+        <w:t>getCurrencyCodes</w:t>
+      </w:r>
+      <w:proofErr w:type="spellEnd"/>
+      <w:proofErr w:type="gramEnd"/>
+      <w:r>
+        <w:rPr>
+          <w:rFonts w:ascii="Courier" w:hAnsi="Courier"/>
+        </w:rPr>
+        <w:t xml:space="preserve">() </w:t>
+      </w:r>
+      <w:proofErr w:type="spellStart"/>
+      <w:r>
+        <w:rPr>
+          <w:rFonts w:ascii="Courier" w:hAnsi="Courier"/>
+        </w:rPr>
+        <w:t>List:CurrencyCodes</w:t>
+      </w:r>
+      <w:proofErr w:type="spellEnd"/>
+      <w:r>
+        <w:rPr>
+          <w:rFonts w:ascii="Courier" w:hAnsi="Courier"/>
+        </w:rPr>
+        <w:t xml:space="preserve"> {</w:t>
+      </w:r>
+    </w:p>
+    <w:p>
+      <w:pPr>
+        <w:spacing w:after="0" w:line="240" w:lineRule="auto"/>
+        <w:ind w:left="720"/>
+        <w:rPr>
+          <w:rFonts w:ascii="Courier" w:hAnsi="Courier"/>
+        </w:rPr>
+      </w:pPr>
+      <w:r>
+        <w:rPr>
+          <w:rFonts w:ascii="Courier" w:hAnsi="Courier"/>
+        </w:rPr>
+        <w:tab/>
+        <w:t xml:space="preserve">Connection conn </w:t>
+      </w:r>
+      <w:proofErr w:type="spellStart"/>
+      <w:r>
+        <w:rPr>
+          <w:rFonts w:ascii="Courier" w:hAnsi="Courier"/>
+        </w:rPr>
+        <w:t>getConnection</w:t>
+      </w:r>
+      <w:proofErr w:type="spellEnd"/>
+      <w:r>
+        <w:rPr>
+          <w:rFonts w:ascii="Courier" w:hAnsi="Courier"/>
+        </w:rPr>
+        <w:t>;</w:t>
+      </w:r>
+    </w:p>
+    <w:p>
+      <w:pPr>
+        <w:spacing w:after="0" w:line="240" w:lineRule="auto"/>
+        <w:ind w:left="720"/>
+        <w:rPr>
+          <w:rFonts w:ascii="Courier" w:hAnsi="Courier"/>
+        </w:rPr>
+      </w:pPr>
+      <w:r>
+        <w:rPr>
+          <w:rFonts w:ascii="Courier" w:hAnsi="Courier"/>
+        </w:rPr>
+        <w:tab/>
+        <w:t>List&lt;</w:t>
+      </w:r>
+      <w:proofErr w:type="spellStart"/>
+      <w:r>
+        <w:rPr>
+          <w:rFonts w:ascii="Courier" w:hAnsi="Courier"/>
+        </w:rPr>
+        <w:t>CurrencyCodes</w:t>
+      </w:r>
+      <w:proofErr w:type="spellEnd"/>
+      <w:r>
+        <w:rPr>
+          <w:rFonts w:ascii="Courier" w:hAnsi="Courier"/>
+        </w:rPr>
+        <w:t>&gt; = new List;</w:t>
+      </w:r>
+    </w:p>
+    <w:p>
+      <w:pPr>
+        <w:spacing w:after="0" w:line="240" w:lineRule="auto"/>
+        <w:ind w:left="720"/>
+        <w:rPr>
+          <w:rFonts w:ascii="Courier" w:hAnsi="Courier"/>
+        </w:rPr>
+      </w:pPr>
+      <w:r>
+        <w:rPr>
+          <w:rFonts w:ascii="Courier" w:hAnsi="Courier"/>
+        </w:rPr>
+        <w:tab/>
+      </w:r>
+    </w:p>
+    <w:p>
+      <w:pPr>
+        <w:spacing w:after="0" w:line="240" w:lineRule="auto"/>
+        <w:ind w:left="720"/>
+        <w:rPr>
+          <w:rFonts w:ascii="Courier" w:hAnsi="Courier"/>
+        </w:rPr>
+      </w:pPr>
+      <w:r>
+        <w:rPr>
+          <w:rFonts w:ascii="Courier" w:hAnsi="Courier"/>
+        </w:rPr>
+        <w:tab/>
+      </w:r>
+      <w:proofErr w:type="spellStart"/>
+      <w:proofErr w:type="gramStart"/>
+      <w:r>
+        <w:rPr>
+          <w:rFonts w:ascii="Courier" w:hAnsi="Courier"/>
+        </w:rPr>
+        <w:t>conn.preparedStatement</w:t>
+      </w:r>
+      <w:proofErr w:type="spellEnd"/>
+      <w:proofErr w:type="gramEnd"/>
+      <w:r>
+        <w:rPr>
+          <w:rFonts w:ascii="Courier" w:hAnsi="Courier"/>
+        </w:rPr>
+        <w:t xml:space="preserve">(Select </w:t>
+      </w:r>
+      <w:proofErr w:type="spellStart"/>
+      <w:r>
+        <w:rPr>
+          <w:rFonts w:ascii="Courier" w:hAnsi="Courier"/>
+        </w:rPr>
+        <w:t>CurrencyCode</w:t>
+      </w:r>
+      <w:proofErr w:type="spellEnd"/>
+      <w:r>
+        <w:rPr>
+          <w:rFonts w:ascii="Courier" w:hAnsi="Courier"/>
+        </w:rPr>
+        <w:t xml:space="preserve"> FROM Rates) {</w:t>
+      </w:r>
+    </w:p>
+    <w:p>
+      <w:pPr>
+        <w:spacing w:after="0" w:line="240" w:lineRule="auto"/>
+        <w:ind w:left="720"/>
+        <w:rPr>
+          <w:rFonts w:ascii="Courier" w:hAnsi="Courier"/>
+        </w:rPr>
+      </w:pPr>
+      <w:r>
+        <w:rPr>
+          <w:rFonts w:ascii="Courier" w:hAnsi="Courier"/>
+        </w:rPr>
+        <w:tab/>
+      </w:r>
+      <w:r>
+        <w:rPr>
+          <w:rFonts w:ascii="Courier" w:hAnsi="Courier"/>
+        </w:rPr>
+        <w:tab/>
+      </w:r>
+      <w:proofErr w:type="gramStart"/>
+      <w:r>
+        <w:rPr>
+          <w:rFonts w:ascii="Courier" w:hAnsi="Courier"/>
+        </w:rPr>
+        <w:t>add</w:t>
+      </w:r>
+      <w:proofErr w:type="gramEnd"/>
+      <w:r>
+        <w:rPr>
+          <w:rFonts w:ascii="Courier" w:hAnsi="Courier"/>
+        </w:rPr>
+        <w:t xml:space="preserve"> each parsed database code into List&lt;</w:t>
+      </w:r>
+      <w:proofErr w:type="spellStart"/>
+      <w:r>
+        <w:rPr>
+          <w:rFonts w:ascii="Courier" w:hAnsi="Courier"/>
+        </w:rPr>
+        <w:t>CurrencyCodes</w:t>
+      </w:r>
+      <w:proofErr w:type="spellEnd"/>
+      <w:r>
+        <w:rPr>
+          <w:rFonts w:ascii="Courier" w:hAnsi="Courier"/>
+        </w:rPr>
+        <w:t>&gt;</w:t>
+      </w:r>
+    </w:p>
+    <w:p>
+      <w:pPr>
+        <w:spacing w:after="0" w:line="240" w:lineRule="auto"/>
+        <w:ind w:left="720"/>
+        <w:rPr>
+          <w:rFonts w:ascii="Courier" w:hAnsi="Courier"/>
+        </w:rPr>
+      </w:pPr>
+      <w:r>
+        <w:rPr>
+          <w:rFonts w:ascii="Courier" w:hAnsi="Courier"/>
+        </w:rPr>
+        <w:tab/>
+        <w:t>}</w:t>
+      </w:r>
+    </w:p>
+    <w:p>
+      <w:pPr>
+        <w:spacing w:after="0" w:line="240" w:lineRule="auto"/>
+        <w:ind w:left="720"/>
+        <w:rPr>
+          <w:rFonts w:ascii="Courier" w:hAnsi="Courier"/>
+        </w:rPr>
+      </w:pPr>
+      <w:r>
+        <w:rPr>
+          <w:rFonts w:ascii="Courier" w:hAnsi="Courier"/>
+        </w:rPr>
+        <w:tab/>
+      </w:r>
+    </w:p>
+    <w:p>
+      <w:pPr>
+        <w:spacing w:after="0" w:line="240" w:lineRule="auto"/>
+        <w:ind w:left="720"/>
+        <w:rPr>
+          <w:rFonts w:ascii="Courier" w:hAnsi="Courier"/>
+        </w:rPr>
+      </w:pPr>
+      <w:r>
+        <w:rPr>
+          <w:rFonts w:ascii="Courier" w:hAnsi="Courier"/>
+        </w:rPr>
+        <w:tab/>
+        <w:t>Return List&lt;</w:t>
+      </w:r>
+      <w:proofErr w:type="spellStart"/>
+      <w:r>
+        <w:rPr>
+          <w:rFonts w:ascii="Courier" w:hAnsi="Courier"/>
+        </w:rPr>
+        <w:t>CurrencyCodes</w:t>
+      </w:r>
+      <w:proofErr w:type="spellEnd"/>
+      <w:r>
+        <w:rPr>
+          <w:rFonts w:ascii="Courier" w:hAnsi="Courier"/>
+        </w:rPr>
+        <w:t>&gt;;</w:t>
+      </w:r>
+    </w:p>
+    <w:p>
+      <w:pPr>
+        <w:spacing w:after="0" w:line="240" w:lineRule="auto"/>
+        <w:ind w:left="720"/>
+        <w:rPr>
+          <w:rFonts w:ascii="Courier" w:hAnsi="Courier"/>
+        </w:rPr>
+      </w:pPr>
+      <w:r>
+        <w:rPr>
+          <w:rFonts w:ascii="Courier" w:hAnsi="Courier"/>
+        </w:rPr>
+        <w:t>}</w:t>
+      </w:r>
+    </w:p>
+    <w:p>
+      <w:pPr>
+        <w:spacing w:after="0" w:line="240" w:lineRule="auto"/>
+        <w:ind w:left="720"/>
+        <w:rPr>
+          <w:rFonts w:ascii="Courier" w:hAnsi="Courier"/>
+        </w:rPr>
+      </w:pPr>
+    </w:p>
+    <w:p>
+      <w:pPr>
+        <w:spacing w:after="0" w:line="240" w:lineRule="auto"/>
+        <w:ind w:left="720"/>
+        <w:rPr>
+          <w:rFonts w:ascii="Courier" w:hAnsi="Courier"/>
+        </w:rPr>
+      </w:pPr>
+      <w:proofErr w:type="spellStart"/>
+      <w:proofErr w:type="gramStart"/>
+      <w:r>
+        <w:rPr>
+          <w:rFonts w:ascii="Courier" w:hAnsi="Courier"/>
+        </w:rPr>
+        <w:t>getRate</w:t>
+      </w:r>
+      <w:proofErr w:type="spellEnd"/>
+      <w:proofErr w:type="gramEnd"/>
+      <w:r>
+        <w:rPr>
+          <w:rFonts w:ascii="Courier" w:hAnsi="Courier"/>
+        </w:rPr>
+        <w:t>(</w:t>
+      </w:r>
+      <w:proofErr w:type="spellStart"/>
+      <w:r>
+        <w:rPr>
+          <w:rFonts w:ascii="Courier" w:hAnsi="Courier"/>
+        </w:rPr>
+        <w:t>CurrencyCode</w:t>
+      </w:r>
+      <w:proofErr w:type="spellEnd"/>
+      <w:r>
+        <w:rPr>
+          <w:rFonts w:ascii="Courier" w:hAnsi="Courier"/>
+        </w:rPr>
+        <w:t>) Double {</w:t>
+      </w:r>
+    </w:p>
+    <w:p>
+      <w:pPr>
+        <w:spacing w:after="0" w:line="240" w:lineRule="auto"/>
+        <w:ind w:left="720"/>
+        <w:rPr>
+          <w:rFonts w:ascii="Courier" w:hAnsi="Courier"/>
+        </w:rPr>
+      </w:pPr>
+      <w:r>
+        <w:rPr>
+          <w:rFonts w:ascii="Courier" w:hAnsi="Courier"/>
+        </w:rPr>
+        <w:tab/>
+        <w:t xml:space="preserve">Connection conn </w:t>
+      </w:r>
+      <w:proofErr w:type="spellStart"/>
+      <w:r>
+        <w:rPr>
+          <w:rFonts w:ascii="Courier" w:hAnsi="Courier"/>
+        </w:rPr>
+        <w:t>getConnection</w:t>
+      </w:r>
+      <w:proofErr w:type="spellEnd"/>
+      <w:r>
+        <w:rPr>
+          <w:rFonts w:ascii="Courier" w:hAnsi="Courier"/>
+        </w:rPr>
+        <w:t>;</w:t>
+      </w:r>
+    </w:p>
+    <w:p>
+      <w:pPr>
+        <w:spacing w:after="0" w:line="240" w:lineRule="auto"/>
+        <w:ind w:left="720"/>
+        <w:rPr>
+          <w:rFonts w:ascii="Courier" w:hAnsi="Courier"/>
+        </w:rPr>
+      </w:pPr>
+      <w:r>
+        <w:rPr>
+          <w:rFonts w:ascii="Courier" w:hAnsi="Courier"/>
+        </w:rPr>
+        <w:tab/>
+      </w:r>
+    </w:p>
+    <w:p>
+      <w:pPr>
+        <w:spacing w:after="0" w:line="240" w:lineRule="auto"/>
+        <w:ind w:left="720"/>
+        <w:rPr>
+          <w:rFonts w:ascii="Courier" w:hAnsi="Courier"/>
+        </w:rPr>
+      </w:pPr>
+      <w:r>
+        <w:rPr>
+          <w:rFonts w:ascii="Courier" w:hAnsi="Courier"/>
+        </w:rPr>
+        <w:tab/>
+        <w:t xml:space="preserve">Double </w:t>
+      </w:r>
+      <w:proofErr w:type="spellStart"/>
+      <w:r>
+        <w:rPr>
+          <w:rFonts w:ascii="Courier" w:hAnsi="Courier"/>
+        </w:rPr>
+        <w:t>currentRate</w:t>
+      </w:r>
+      <w:proofErr w:type="spellEnd"/>
+      <w:r>
+        <w:rPr>
+          <w:rFonts w:ascii="Courier" w:hAnsi="Courier"/>
+        </w:rPr>
+        <w:t xml:space="preserve"> = null;</w:t>
+      </w:r>
+    </w:p>
+    <w:p>
+      <w:pPr>
+        <w:spacing w:after="0" w:line="240" w:lineRule="auto"/>
+        <w:ind w:left="720"/>
+        <w:rPr>
+          <w:rFonts w:ascii="Courier" w:hAnsi="Courier"/>
+        </w:rPr>
+      </w:pPr>
+      <w:r>
+        <w:rPr>
+          <w:rFonts w:ascii="Courier" w:hAnsi="Courier"/>
+        </w:rPr>
+        <w:tab/>
+      </w:r>
+    </w:p>
+    <w:p>
+      <w:pPr>
+        <w:spacing w:after="0" w:line="240" w:lineRule="auto"/>
+        <w:ind w:left="720"/>
+        <w:rPr>
+          <w:rFonts w:ascii="Courier" w:hAnsi="Courier"/>
+        </w:rPr>
+      </w:pPr>
+      <w:r>
+        <w:rPr>
+          <w:rFonts w:ascii="Courier" w:hAnsi="Courier"/>
+        </w:rPr>
+        <w:tab/>
+        <w:t xml:space="preserve">SELECT conversion FROM Rates WHERE </w:t>
+      </w:r>
+      <w:proofErr w:type="spellStart"/>
+      <w:proofErr w:type="gramStart"/>
+      <w:r>
+        <w:rPr>
+          <w:rFonts w:ascii="Courier" w:hAnsi="Courier"/>
+        </w:rPr>
+        <w:t>this.CurrencyCode</w:t>
+      </w:r>
+      <w:proofErr w:type="spellEnd"/>
+      <w:proofErr w:type="gramEnd"/>
+      <w:r>
+        <w:rPr>
+          <w:rFonts w:ascii="Courier" w:hAnsi="Courier"/>
+        </w:rPr>
+        <w:t xml:space="preserve"> = </w:t>
+      </w:r>
+      <w:proofErr w:type="spellStart"/>
+      <w:r>
+        <w:rPr>
+          <w:rFonts w:ascii="Courier" w:hAnsi="Courier"/>
+        </w:rPr>
+        <w:t>CurrencyCode</w:t>
+      </w:r>
+      <w:proofErr w:type="spellEnd"/>
+      <w:r>
+        <w:rPr>
+          <w:rFonts w:ascii="Courier" w:hAnsi="Courier"/>
+        </w:rPr>
+        <w:t xml:space="preserve"> {</w:t>
+      </w:r>
+    </w:p>
+    <w:p>
+      <w:pPr>
+        <w:spacing w:after="0" w:line="240" w:lineRule="auto"/>
+        <w:ind w:left="720"/>
+        <w:rPr>
+          <w:rFonts w:ascii="Courier" w:hAnsi="Courier"/>
+        </w:rPr>
+      </w:pPr>
+      <w:r>
+        <w:rPr>
+          <w:rFonts w:ascii="Courier" w:hAnsi="Courier"/>
+        </w:rPr>
+        <w:tab/>
+      </w:r>
+      <w:r>
+        <w:rPr>
+          <w:rFonts w:ascii="Courier" w:hAnsi="Courier"/>
+        </w:rPr>
+        <w:tab/>
+      </w:r>
+      <w:proofErr w:type="spellStart"/>
+      <w:proofErr w:type="gramStart"/>
+      <w:r>
+        <w:rPr>
+          <w:rFonts w:ascii="Courier" w:hAnsi="Courier"/>
+        </w:rPr>
+        <w:t>currentRate</w:t>
+      </w:r>
+      <w:proofErr w:type="spellEnd"/>
+      <w:proofErr w:type="gramEnd"/>
+      <w:r>
+        <w:rPr>
+          <w:rFonts w:ascii="Courier" w:hAnsi="Courier"/>
+        </w:rPr>
+        <w:t xml:space="preserve"> = </w:t>
+      </w:r>
+      <w:proofErr w:type="spellStart"/>
+      <w:r>
+        <w:rPr>
+          <w:rFonts w:ascii="Courier" w:hAnsi="Courier"/>
+        </w:rPr>
+        <w:t>results.getDouble</w:t>
+      </w:r>
+      <w:proofErr w:type="spellEnd"/>
+      <w:r>
+        <w:rPr>
+          <w:rFonts w:ascii="Courier" w:hAnsi="Courier"/>
+        </w:rPr>
+        <w:t>("</w:t>
+      </w:r>
+      <w:proofErr w:type="spellStart"/>
+      <w:r>
+        <w:rPr>
+          <w:rFonts w:ascii="Courier" w:hAnsi="Courier"/>
+        </w:rPr>
+        <w:t>conversionRate</w:t>
+      </w:r>
+      <w:proofErr w:type="spellEnd"/>
+      <w:r>
+        <w:rPr>
+          <w:rFonts w:ascii="Courier" w:hAnsi="Courier"/>
+        </w:rPr>
+        <w:t>");</w:t>
+      </w:r>
+    </w:p>
+    <w:p>
+      <w:pPr>
+        <w:spacing w:after="0" w:line="240" w:lineRule="auto"/>
+        <w:ind w:left="720"/>
+        <w:rPr>
+          <w:rFonts w:ascii="Courier" w:hAnsi="Courier"/>
+        </w:rPr>
+      </w:pPr>
+      <w:r>
+        <w:rPr>
+          <w:rFonts w:ascii="Courier" w:hAnsi="Courier"/>
+        </w:rPr>
+        <w:tab/>
+        <w:t>}</w:t>
+      </w:r>
+    </w:p>
+    <w:p>
+      <w:pPr>
+        <w:spacing w:after="0" w:line="240" w:lineRule="auto"/>
+        <w:ind w:left="720"/>
+        <w:rPr>
+          <w:rFonts w:ascii="Courier" w:hAnsi="Courier"/>
+        </w:rPr>
+      </w:pPr>
+      <w:r>
+        <w:rPr>
+          <w:rFonts w:ascii="Courier" w:hAnsi="Courier"/>
+        </w:rPr>
+        <w:t>}</w:t>
+      </w:r>
+    </w:p>
+    <w:p>
+      <w:pPr>
+        <w:spacing w:after="0" w:line="240" w:lineRule="auto"/>
+        <w:ind w:left="720"/>
+        <w:rPr>
+          <w:rFonts w:ascii="Courier" w:hAnsi="Courier"/>
+        </w:rPr>
+      </w:pPr>
+    </w:p>
+    <w:p>
+      <w:pPr>
+        <w:spacing w:after="0" w:line="240" w:lineRule="auto"/>
+        <w:ind w:left="720"/>
+        <w:rPr>
+          <w:rFonts w:ascii="Courier" w:hAnsi="Courier"/>
+        </w:rPr>
+      </w:pPr>
+      <w:proofErr w:type="spellStart"/>
+      <w:proofErr w:type="gramStart"/>
+      <w:r>
+        <w:rPr>
+          <w:rFonts w:ascii="Courier" w:hAnsi="Courier"/>
+        </w:rPr>
+        <w:t>getUpdateTime</w:t>
+      </w:r>
+      <w:proofErr w:type="spellEnd"/>
+      <w:proofErr w:type="gramEnd"/>
+      <w:r>
+        <w:rPr>
+          <w:rFonts w:ascii="Courier" w:hAnsi="Courier"/>
+        </w:rPr>
+        <w:t>(</w:t>
+      </w:r>
+      <w:proofErr w:type="spellStart"/>
+      <w:r>
+        <w:rPr>
+          <w:rFonts w:ascii="Courier" w:hAnsi="Courier"/>
+        </w:rPr>
+        <w:t>CurrenyCode</w:t>
+      </w:r>
+      <w:proofErr w:type="spellEnd"/>
+      <w:r>
+        <w:rPr>
+          <w:rFonts w:ascii="Courier" w:hAnsi="Courier"/>
+        </w:rPr>
+        <w:t>) String {</w:t>
+      </w:r>
+    </w:p>
+    <w:p>
+      <w:pPr>
+        <w:spacing w:after="0" w:line="240" w:lineRule="auto"/>
+        <w:ind w:left="720"/>
+        <w:rPr>
+          <w:rFonts w:ascii="Courier" w:hAnsi="Courier"/>
+        </w:rPr>
+      </w:pPr>
+      <w:r>
+        <w:rPr>
+          <w:rFonts w:ascii="Courier" w:hAnsi="Courier"/>
+        </w:rPr>
+        <w:tab/>
+        <w:t xml:space="preserve">Connection conn </w:t>
+      </w:r>
+      <w:proofErr w:type="spellStart"/>
+      <w:r>
+        <w:rPr>
+          <w:rFonts w:ascii="Courier" w:hAnsi="Courier"/>
+        </w:rPr>
+        <w:t>getConnection</w:t>
+      </w:r>
+      <w:proofErr w:type="spellEnd"/>
+      <w:r>
+        <w:rPr>
+          <w:rFonts w:ascii="Courier" w:hAnsi="Courier"/>
+        </w:rPr>
+        <w:t>;</w:t>
+      </w:r>
+    </w:p>
+    <w:p>
+      <w:pPr>
+        <w:spacing w:after="0" w:line="240" w:lineRule="auto"/>
+        <w:ind w:left="720"/>
+        <w:rPr>
+          <w:rFonts w:ascii="Courier" w:hAnsi="Courier"/>
+        </w:rPr>
+      </w:pPr>
+      <w:r>
+        <w:rPr>
+          <w:rFonts w:ascii="Courier" w:hAnsi="Courier"/>
+        </w:rPr>
+        <w:tab/>
+      </w:r>
+    </w:p>
+    <w:p>
+      <w:pPr>
+        <w:spacing w:after="0" w:line="240" w:lineRule="auto"/>
+        <w:ind w:left="720"/>
+        <w:rPr>
+          <w:rFonts w:ascii="Courier" w:hAnsi="Courier"/>
+        </w:rPr>
+      </w:pPr>
+      <w:r>
+        <w:rPr>
+          <w:rFonts w:ascii="Courier" w:hAnsi="Courier"/>
+        </w:rPr>
+        <w:tab/>
+        <w:t xml:space="preserve">String </w:t>
+      </w:r>
+      <w:proofErr w:type="spellStart"/>
+      <w:r>
+        <w:rPr>
+          <w:rFonts w:ascii="Courier" w:hAnsi="Courier"/>
+        </w:rPr>
+        <w:t>updateTime</w:t>
+      </w:r>
+      <w:proofErr w:type="spellEnd"/>
+      <w:r>
+        <w:rPr>
+          <w:rFonts w:ascii="Courier" w:hAnsi="Courier"/>
+        </w:rPr>
+        <w:t xml:space="preserve"> = null;</w:t>
+      </w:r>
+    </w:p>
+    <w:p>
+      <w:pPr>
+        <w:spacing w:after="0" w:line="240" w:lineRule="auto"/>
+        <w:ind w:left="720"/>
+        <w:rPr>
+          <w:rFonts w:ascii="Courier" w:hAnsi="Courier"/>
+        </w:rPr>
+      </w:pPr>
+      <w:r>
+        <w:rPr>
+          <w:rFonts w:ascii="Courier" w:hAnsi="Courier"/>
+        </w:rPr>
+        <w:tab/>
+      </w:r>
+    </w:p>
+    <w:p>
+      <w:pPr>
+        <w:spacing w:after="0" w:line="240" w:lineRule="auto"/>
+        <w:ind w:left="720"/>
+        <w:rPr>
+          <w:rFonts w:ascii="Courier" w:hAnsi="Courier"/>
+        </w:rPr>
+      </w:pPr>
+      <w:r>
+        <w:rPr>
+          <w:rFonts w:ascii="Courier" w:hAnsi="Courier"/>
+        </w:rPr>
+        <w:tab/>
+        <w:t xml:space="preserve">SELECT time FROM rates WHERE </w:t>
+      </w:r>
+      <w:proofErr w:type="spellStart"/>
+      <w:proofErr w:type="gramStart"/>
+      <w:r>
+        <w:rPr>
+          <w:rFonts w:ascii="Courier" w:hAnsi="Courier"/>
+        </w:rPr>
+        <w:t>this.CurrencyCode</w:t>
+      </w:r>
+      <w:proofErr w:type="spellEnd"/>
+      <w:proofErr w:type="gramEnd"/>
+      <w:r>
+        <w:rPr>
+          <w:rFonts w:ascii="Courier" w:hAnsi="Courier"/>
+        </w:rPr>
+        <w:t xml:space="preserve"> = </w:t>
+      </w:r>
+      <w:proofErr w:type="spellStart"/>
+      <w:r>
+        <w:rPr>
+          <w:rFonts w:ascii="Courier" w:hAnsi="Courier"/>
+        </w:rPr>
+        <w:t>currencyCode</w:t>
+      </w:r>
+      <w:proofErr w:type="spellEnd"/>
+      <w:r>
+        <w:rPr>
+          <w:rFonts w:ascii="Courier" w:hAnsi="Courier"/>
+        </w:rPr>
+        <w:t>{</w:t>
+      </w:r>
+    </w:p>
+    <w:p>
+      <w:pPr>
+        <w:spacing w:after="0" w:line="240" w:lineRule="auto"/>
+        <w:ind w:left="720"/>
+        <w:rPr>
+          <w:rFonts w:ascii="Courier" w:hAnsi="Courier"/>
+        </w:rPr>
+      </w:pPr>
+      <w:r>
+        <w:rPr>
+          <w:rFonts w:ascii="Courier" w:hAnsi="Courier"/>
+        </w:rPr>
+        <w:tab/>
+      </w:r>
+      <w:r>
+        <w:rPr>
+          <w:rFonts w:ascii="Courier" w:hAnsi="Courier"/>
+        </w:rPr>
+        <w:tab/>
+      </w:r>
+      <w:proofErr w:type="spellStart"/>
+      <w:proofErr w:type="gramStart"/>
+      <w:r>
+        <w:rPr>
+          <w:rFonts w:ascii="Courier" w:hAnsi="Courier"/>
+        </w:rPr>
+        <w:t>updateTime</w:t>
+      </w:r>
+      <w:proofErr w:type="spellEnd"/>
+      <w:proofErr w:type="gramEnd"/>
+      <w:r>
+        <w:rPr>
+          <w:rFonts w:ascii="Courier" w:hAnsi="Courier"/>
+        </w:rPr>
+        <w:t xml:space="preserve"> = </w:t>
+      </w:r>
+      <w:proofErr w:type="spellStart"/>
+      <w:r>
+        <w:rPr>
+          <w:rFonts w:ascii="Courier" w:hAnsi="Courier"/>
+        </w:rPr>
+        <w:t>results.getString</w:t>
+      </w:r>
+      <w:proofErr w:type="spellEnd"/>
+      <w:r>
+        <w:rPr>
+          <w:rFonts w:ascii="Courier" w:hAnsi="Courier"/>
+        </w:rPr>
+        <w:t>("time");</w:t>
+      </w:r>
+    </w:p>
+    <w:p>
+      <w:pPr>
+        <w:spacing w:after="0" w:line="240" w:lineRule="auto"/>
+        <w:ind w:left="720"/>
+        <w:rPr>
+          <w:rFonts w:ascii="Courier" w:hAnsi="Courier"/>
+        </w:rPr>
+      </w:pPr>
+      <w:r>
+        <w:rPr>
+          <w:rFonts w:ascii="Courier" w:hAnsi="Courier"/>
+        </w:rPr>
+        <w:tab/>
+        <w:t>}</w:t>
+      </w:r>
+    </w:p>
+    <w:p>
+      <w:pPr>
+        <w:spacing w:after="0" w:line="240" w:lineRule="auto"/>
+        <w:ind w:left="720"/>
+        <w:rPr>
+          <w:rFonts w:ascii="Courier" w:hAnsi="Courier"/>
+        </w:rPr>
+      </w:pPr>
+      <w:r>
+        <w:rPr>
+          <w:rFonts w:ascii="Courier" w:hAnsi="Courier"/>
+        </w:rPr>
+        <w:t>}</w:t>
+      </w:r>
+    </w:p>
+    <w:p/>
+    <w:p>
+      <w:pPr>
+        <w:pStyle w:val="Heading2"/>
+      </w:pPr>
+      <w:proofErr w:type="spellStart"/>
+      <w:r>
+        <w:t>CurrencyConversionLogic</w:t>
+      </w:r>
+      <w:proofErr w:type="spellEnd"/>
+    </w:p>
+    <w:p/>
+    <w:p>
+      <w:pPr>
+        <w:spacing w:after="0" w:line="240" w:lineRule="auto"/>
+        <w:ind w:left="720"/>
+        <w:rPr>
+          <w:rFonts w:ascii="Courier" w:hAnsi="Courier"/>
+        </w:rPr>
+      </w:pPr>
+      <w:r>
+        <w:rPr>
+          <w:rFonts w:ascii="Courier" w:hAnsi="Courier"/>
+        </w:rPr>
+        <w:t xml:space="preserve">Class </w:t>
+      </w:r>
+      <w:proofErr w:type="spellStart"/>
+      <w:proofErr w:type="gramStart"/>
+      <w:r>
+        <w:rPr>
+          <w:rFonts w:ascii="Courier" w:hAnsi="Courier"/>
+        </w:rPr>
+        <w:t>CurrencyConversionLogic</w:t>
+      </w:r>
+      <w:proofErr w:type="spellEnd"/>
+      <w:r>
+        <w:rPr>
+          <w:rFonts w:ascii="Courier" w:hAnsi="Courier"/>
+        </w:rPr>
+        <w:t>{</w:t>
+      </w:r>
+      <w:proofErr w:type="gramEnd"/>
+    </w:p>
+    <w:p>
+      <w:pPr>
+        <w:spacing w:after="0" w:line="240" w:lineRule="auto"/>
+        <w:ind w:left="720"/>
+        <w:rPr>
+          <w:rFonts w:ascii="Courier" w:hAnsi="Courier"/>
+        </w:rPr>
+      </w:pPr>
+      <w:r>
+        <w:rPr>
+          <w:rFonts w:ascii="Courier" w:hAnsi="Courier"/>
+        </w:rPr>
+        <w:tab/>
+      </w:r>
+      <w:r>
+        <w:rPr>
+          <w:rFonts w:ascii="Courier" w:hAnsi="Courier"/>
+        </w:rPr>
+        <w:tab/>
+      </w:r>
+      <w:proofErr w:type="gramStart"/>
+      <w:r>
+        <w:rPr>
+          <w:rFonts w:ascii="Courier" w:hAnsi="Courier"/>
+        </w:rPr>
+        <w:t>double</w:t>
+      </w:r>
+      <w:proofErr w:type="gramEnd"/>
+      <w:r>
+        <w:rPr>
+          <w:rFonts w:ascii="Courier" w:hAnsi="Courier"/>
+        </w:rPr>
+        <w:t xml:space="preserve"> </w:t>
+      </w:r>
+      <w:proofErr w:type="spellStart"/>
+      <w:r>
+        <w:rPr>
+          <w:rFonts w:ascii="Courier" w:hAnsi="Courier"/>
+        </w:rPr>
+        <w:t>conversionRate</w:t>
+      </w:r>
+      <w:proofErr w:type="spellEnd"/>
+    </w:p>
+    <w:p>
+      <w:pPr>
+        <w:spacing w:after="0" w:line="240" w:lineRule="auto"/>
+        <w:ind w:left="720"/>
+        <w:rPr>
+          <w:rFonts w:ascii="Courier" w:hAnsi="Courier"/>
+        </w:rPr>
+      </w:pPr>
+      <w:r>
+        <w:rPr>
+          <w:rFonts w:ascii="Courier" w:hAnsi="Courier"/>
+        </w:rPr>
+        <w:tab/>
+      </w:r>
+      <w:r>
+        <w:rPr>
+          <w:rFonts w:ascii="Courier" w:hAnsi="Courier"/>
+        </w:rPr>
+        <w:tab/>
+      </w:r>
+      <w:proofErr w:type="gramStart"/>
+      <w:r>
+        <w:rPr>
+          <w:rFonts w:ascii="Courier" w:hAnsi="Courier"/>
+        </w:rPr>
+        <w:t>list</w:t>
+      </w:r>
+      <w:proofErr w:type="gramEnd"/>
+      <w:r>
+        <w:rPr>
+          <w:rFonts w:ascii="Courier" w:hAnsi="Courier"/>
+        </w:rPr>
+        <w:t xml:space="preserve"> </w:t>
+      </w:r>
+      <w:proofErr w:type="spellStart"/>
+      <w:r>
+        <w:rPr>
+          <w:rFonts w:ascii="Courier" w:hAnsi="Courier"/>
+        </w:rPr>
+        <w:t>currencycodes</w:t>
+      </w:r>
+      <w:proofErr w:type="spellEnd"/>
+    </w:p>
+    <w:p>
+      <w:pPr>
+        <w:spacing w:after="0" w:line="240" w:lineRule="auto"/>
+        <w:ind w:left="720"/>
+        <w:rPr>
+          <w:rFonts w:ascii="Courier" w:hAnsi="Courier"/>
+        </w:rPr>
+      </w:pPr>
+    </w:p>
+    <w:p>
+      <w:pPr>
+        <w:spacing w:after="0" w:line="240" w:lineRule="auto"/>
+        <w:ind w:left="720"/>
+        <w:rPr>
+          <w:rFonts w:ascii="Courier" w:hAnsi="Courier"/>
+        </w:rPr>
+      </w:pPr>
+      <w:r>
+        <w:rPr>
+          <w:rFonts w:ascii="Courier" w:hAnsi="Courier"/>
+        </w:rPr>
+        <w:tab/>
+      </w:r>
+      <w:r>
+        <w:rPr>
+          <w:rFonts w:ascii="Courier" w:hAnsi="Courier"/>
+        </w:rPr>
+        <w:tab/>
+      </w:r>
+      <w:proofErr w:type="gramStart"/>
+      <w:r>
+        <w:rPr>
+          <w:rFonts w:ascii="Courier" w:hAnsi="Courier"/>
+        </w:rPr>
+        <w:t>double</w:t>
+      </w:r>
+      <w:proofErr w:type="gramEnd"/>
+      <w:r>
+        <w:rPr>
+          <w:rFonts w:ascii="Courier" w:hAnsi="Courier"/>
+        </w:rPr>
+        <w:t xml:space="preserve"> </w:t>
+      </w:r>
+      <w:proofErr w:type="spellStart"/>
+      <w:r>
+        <w:rPr>
+          <w:rFonts w:ascii="Courier" w:hAnsi="Courier"/>
+        </w:rPr>
+        <w:t>getRate</w:t>
+      </w:r>
+      <w:proofErr w:type="spellEnd"/>
+      <w:r>
+        <w:rPr>
+          <w:rFonts w:ascii="Courier" w:hAnsi="Courier"/>
+        </w:rPr>
+        <w:t>(from, to)</w:t>
+      </w:r>
+    </w:p>
+    <w:p>
+      <w:pPr>
+        <w:spacing w:after="0" w:line="240" w:lineRule="auto"/>
+        <w:ind w:left="720"/>
+        <w:rPr>
+          <w:rFonts w:ascii="Courier" w:hAnsi="Courier"/>
+        </w:rPr>
+      </w:pPr>
+      <w:r>
+        <w:rPr>
+          <w:rFonts w:ascii="Courier" w:hAnsi="Courier"/>
+        </w:rPr>
+        <w:tab/>
+      </w:r>
+      <w:r>
+        <w:rPr>
+          <w:rFonts w:ascii="Courier" w:hAnsi="Courier"/>
+        </w:rPr>
+        <w:tab/>
+        <w:t>{</w:t>
+      </w:r>
+    </w:p>
+    <w:p>
+      <w:pPr>
+        <w:spacing w:after="0" w:line="240" w:lineRule="auto"/>
+        <w:ind w:left="720"/>
+        <w:rPr>
+          <w:rFonts w:ascii="Courier" w:hAnsi="Courier"/>
+        </w:rPr>
+      </w:pPr>
+      <w:r>
+        <w:rPr>
+          <w:rFonts w:ascii="Courier" w:hAnsi="Courier"/>
+        </w:rPr>
+        <w:tab/>
+      </w:r>
+      <w:r>
+        <w:rPr>
+          <w:rFonts w:ascii="Courier" w:hAnsi="Courier"/>
+        </w:rPr>
+        <w:tab/>
+      </w:r>
+      <w:r>
+        <w:rPr>
+          <w:rFonts w:ascii="Courier" w:hAnsi="Courier"/>
+        </w:rPr>
+        <w:tab/>
+      </w:r>
+      <w:proofErr w:type="spellStart"/>
+      <w:proofErr w:type="gramStart"/>
+      <w:r>
+        <w:rPr>
+          <w:rFonts w:ascii="Courier" w:hAnsi="Courier"/>
+        </w:rPr>
+        <w:t>this.conversionRate</w:t>
+      </w:r>
+      <w:proofErr w:type="spellEnd"/>
+      <w:proofErr w:type="gramEnd"/>
+      <w:r>
+        <w:rPr>
+          <w:rFonts w:ascii="Courier" w:hAnsi="Courier"/>
+        </w:rPr>
+        <w:t xml:space="preserve"> = </w:t>
+      </w:r>
+      <w:proofErr w:type="spellStart"/>
+      <w:r>
+        <w:rPr>
+          <w:rFonts w:ascii="Courier" w:hAnsi="Courier"/>
+        </w:rPr>
+        <w:t>dbService.getRate</w:t>
+      </w:r>
+      <w:proofErr w:type="spellEnd"/>
+      <w:r>
+        <w:rPr>
+          <w:rFonts w:ascii="Courier" w:hAnsi="Courier"/>
+        </w:rPr>
+        <w:t xml:space="preserve">(from) / </w:t>
+      </w:r>
+      <w:proofErr w:type="spellStart"/>
+      <w:r>
+        <w:rPr>
+          <w:rFonts w:ascii="Courier" w:hAnsi="Courier"/>
+        </w:rPr>
+        <w:t>dbService.getRate</w:t>
+      </w:r>
+      <w:proofErr w:type="spellEnd"/>
+      <w:r>
+        <w:rPr>
+          <w:rFonts w:ascii="Courier" w:hAnsi="Courier"/>
+        </w:rPr>
+        <w:t>(to)</w:t>
+      </w:r>
+    </w:p>
+    <w:p>
+      <w:pPr>
+        <w:spacing w:after="0" w:line="240" w:lineRule="auto"/>
+        <w:ind w:left="720"/>
+        <w:rPr>
+          <w:rFonts w:ascii="Courier" w:hAnsi="Courier"/>
+        </w:rPr>
+      </w:pPr>
+      <w:r>
+        <w:rPr>
+          <w:rFonts w:ascii="Courier" w:hAnsi="Courier"/>
+        </w:rPr>
+        <w:tab/>
+      </w:r>
+      <w:r>
+        <w:rPr>
+          <w:rFonts w:ascii="Courier" w:hAnsi="Courier"/>
+        </w:rPr>
+        <w:tab/>
+        <w:t>}</w:t>
+      </w:r>
+    </w:p>
+    <w:p>
+      <w:pPr>
+        <w:spacing w:after="0" w:line="240" w:lineRule="auto"/>
+        <w:ind w:left="720"/>
+        <w:rPr>
+          <w:rFonts w:ascii="Courier" w:hAnsi="Courier"/>
+        </w:rPr>
+      </w:pPr>
+    </w:p>
+    <w:p>
+      <w:pPr>
+        <w:spacing w:after="0" w:line="240" w:lineRule="auto"/>
+        <w:ind w:left="720"/>
+        <w:rPr>
+          <w:rFonts w:ascii="Courier" w:hAnsi="Courier"/>
+        </w:rPr>
+      </w:pPr>
+      <w:r>
+        <w:rPr>
+          <w:rFonts w:ascii="Courier" w:hAnsi="Courier"/>
+        </w:rPr>
+        <w:tab/>
+      </w:r>
+      <w:r>
+        <w:rPr>
+          <w:rFonts w:ascii="Courier" w:hAnsi="Courier"/>
+        </w:rPr>
+        <w:tab/>
+      </w:r>
+      <w:proofErr w:type="gramStart"/>
+      <w:r>
+        <w:rPr>
+          <w:rFonts w:ascii="Courier" w:hAnsi="Courier"/>
+        </w:rPr>
+        <w:t>double</w:t>
+      </w:r>
+      <w:proofErr w:type="gramEnd"/>
+      <w:r>
+        <w:rPr>
+          <w:rFonts w:ascii="Courier" w:hAnsi="Courier"/>
+        </w:rPr>
+        <w:t xml:space="preserve"> convert(from, to, amount){</w:t>
+      </w:r>
+    </w:p>
+    <w:p>
+      <w:pPr>
+        <w:spacing w:after="0" w:line="240" w:lineRule="auto"/>
+        <w:ind w:left="720"/>
+        <w:rPr>
+          <w:rFonts w:ascii="Courier" w:hAnsi="Courier"/>
+        </w:rPr>
+      </w:pPr>
+      <w:r>
+        <w:rPr>
+          <w:rFonts w:ascii="Courier" w:hAnsi="Courier"/>
+        </w:rPr>
+        <w:tab/>
+      </w:r>
+      <w:r>
+        <w:rPr>
+          <w:rFonts w:ascii="Courier" w:hAnsi="Courier"/>
+        </w:rPr>
+        <w:tab/>
+      </w:r>
+      <w:r>
+        <w:rPr>
+          <w:rFonts w:ascii="Courier" w:hAnsi="Courier"/>
+        </w:rPr>
+        <w:tab/>
+        <w:t xml:space="preserve">Call </w:t>
+      </w:r>
+      <w:proofErr w:type="spellStart"/>
+      <w:proofErr w:type="gramStart"/>
+      <w:r>
+        <w:rPr>
+          <w:rFonts w:ascii="Courier" w:hAnsi="Courier"/>
+        </w:rPr>
+        <w:t>this.getRate</w:t>
+      </w:r>
+      <w:proofErr w:type="spellEnd"/>
+      <w:r>
+        <w:rPr>
+          <w:rFonts w:ascii="Courier" w:hAnsi="Courier"/>
+        </w:rPr>
+        <w:t>(</w:t>
+      </w:r>
+      <w:proofErr w:type="gramEnd"/>
+      <w:r>
+        <w:rPr>
+          <w:rFonts w:ascii="Courier" w:hAnsi="Courier"/>
+        </w:rPr>
+        <w:t>from, to)</w:t>
+      </w:r>
+    </w:p>
+    <w:p>
+      <w:pPr>
+        <w:spacing w:after="0" w:line="240" w:lineRule="auto"/>
+        <w:ind w:left="720"/>
+        <w:rPr>
+          <w:rFonts w:ascii="Courier" w:hAnsi="Courier"/>
+        </w:rPr>
+      </w:pPr>
+      <w:r>
+        <w:rPr>
+          <w:rFonts w:ascii="Courier" w:hAnsi="Courier"/>
+        </w:rPr>
+        <w:tab/>
+      </w:r>
+      <w:r>
+        <w:rPr>
+          <w:rFonts w:ascii="Courier" w:hAnsi="Courier"/>
+        </w:rPr>
+        <w:tab/>
+      </w:r>
+      <w:r>
+        <w:rPr>
+          <w:rFonts w:ascii="Courier" w:hAnsi="Courier"/>
+        </w:rPr>
+        <w:tab/>
+      </w:r>
+      <w:proofErr w:type="gramStart"/>
+      <w:r>
+        <w:rPr>
+          <w:rFonts w:ascii="Courier" w:hAnsi="Courier"/>
+        </w:rPr>
+        <w:t>return</w:t>
+      </w:r>
+      <w:proofErr w:type="gramEnd"/>
+      <w:r>
+        <w:rPr>
+          <w:rFonts w:ascii="Courier" w:hAnsi="Courier"/>
+        </w:rPr>
+        <w:t xml:space="preserve"> amount * </w:t>
+      </w:r>
+      <w:proofErr w:type="spellStart"/>
+      <w:r>
+        <w:rPr>
+          <w:rFonts w:ascii="Courier" w:hAnsi="Courier"/>
+        </w:rPr>
+        <w:t>conversionRate</w:t>
+      </w:r>
+      <w:proofErr w:type="spellEnd"/>
+    </w:p>
+    <w:p>
+      <w:pPr>
+        <w:spacing w:after="0" w:line="240" w:lineRule="auto"/>
+        <w:ind w:left="720"/>
+        <w:rPr>
+          <w:rFonts w:ascii="Courier" w:hAnsi="Courier"/>
+        </w:rPr>
+      </w:pPr>
+      <w:r>
+        <w:rPr>
+          <w:rFonts w:ascii="Courier" w:hAnsi="Courier"/>
+        </w:rPr>
+        <w:tab/>
+      </w:r>
+      <w:r>
+        <w:rPr>
+          <w:rFonts w:ascii="Courier" w:hAnsi="Courier"/>
+        </w:rPr>
+        <w:tab/>
+        <w:t>}</w:t>
+      </w:r>
+      <w:r>
+        <w:rPr>
+          <w:rFonts w:ascii="Courier" w:hAnsi="Courier"/>
+        </w:rPr>
+        <w:tab/>
+      </w:r>
+      <w:r>
+        <w:rPr>
+          <w:rFonts w:ascii="Courier" w:hAnsi="Courier"/>
+        </w:rPr>
+        <w:tab/>
+      </w:r>
+    </w:p>
+    <w:p>
+      <w:pPr>
+        <w:spacing w:after="0" w:line="240" w:lineRule="auto"/>
+        <w:ind w:left="720"/>
+        <w:rPr>
+          <w:rFonts w:ascii="Courier" w:hAnsi="Courier"/>
+        </w:rPr>
+      </w:pPr>
+      <w:r>
+        <w:rPr>
+          <w:rFonts w:ascii="Courier" w:hAnsi="Courier"/>
+        </w:rPr>
+        <w:t>}</w:t>
+      </w:r>
+    </w:p>
+    <w:p>
+      <w:pPr>
+        <w:rPr>
+          <w:rFonts w:ascii="Courier" w:hAnsi="Courier"/>
+        </w:rPr>
+      </w:pPr>
+    </w:p>
+    <w:p>
+      <w:pPr>
+        <w:pStyle w:val="Heading2"/>
+      </w:pPr>
+      <w:proofErr w:type="spellStart"/>
+      <w:r>
+        <w:t>ExchangeRateWebService</w:t>
+      </w:r>
+      <w:proofErr w:type="spellEnd"/>
+    </w:p>
+    <w:p>
+      <w:pPr>
+        <w:rPr>
+          <w:rFonts w:ascii="Courier" w:hAnsi="Courier"/>
+        </w:rPr>
+      </w:pPr>
+    </w:p>
+    <w:p>
+      <w:pPr>
+        <w:spacing w:after="0" w:line="240" w:lineRule="auto"/>
+        <w:ind w:left="720"/>
+        <w:rPr>
+          <w:rFonts w:ascii="Courier" w:hAnsi="Courier"/>
+        </w:rPr>
+      </w:pPr>
+      <w:r>
+        <w:rPr>
+          <w:rFonts w:ascii="Courier" w:hAnsi="Courier"/>
+        </w:rPr>
+        <w:t xml:space="preserve">Class </w:t>
+      </w:r>
+      <w:proofErr w:type="spellStart"/>
+      <w:r>
+        <w:rPr>
+          <w:rFonts w:ascii="Courier" w:hAnsi="Courier"/>
+        </w:rPr>
+        <w:t>ExchangeRateWebService</w:t>
+      </w:r>
+      <w:proofErr w:type="spellEnd"/>
+    </w:p>
+    <w:p>
+      <w:pPr>
+        <w:spacing w:after="0" w:line="240" w:lineRule="auto"/>
+        <w:ind w:left="720"/>
+        <w:rPr>
+          <w:rFonts w:ascii="Courier" w:hAnsi="Courier"/>
+        </w:rPr>
+      </w:pPr>
+    </w:p>
+    <w:p>
+      <w:pPr>
+        <w:spacing w:after="0" w:line="240" w:lineRule="auto"/>
+        <w:ind w:left="720"/>
+        <w:rPr>
+          <w:rFonts w:ascii="Courier" w:hAnsi="Courier"/>
+        </w:rPr>
+      </w:pPr>
+      <w:r>
+        <w:rPr>
+          <w:rFonts w:ascii="Courier" w:hAnsi="Courier"/>
+        </w:rPr>
+        <w:tab/>
+      </w:r>
+      <w:r>
+        <w:rPr>
+          <w:rFonts w:ascii="Courier" w:hAnsi="Courier"/>
+        </w:rPr>
+        <w:tab/>
+      </w:r>
+      <w:proofErr w:type="gramStart"/>
+      <w:r>
+        <w:rPr>
+          <w:rFonts w:ascii="Courier" w:hAnsi="Courier"/>
+        </w:rPr>
+        <w:t>string</w:t>
+      </w:r>
+      <w:proofErr w:type="gramEnd"/>
+      <w:r>
+        <w:rPr>
+          <w:rFonts w:ascii="Courier" w:hAnsi="Courier"/>
+        </w:rPr>
+        <w:t xml:space="preserve"> </w:t>
+      </w:r>
+      <w:proofErr w:type="spellStart"/>
+      <w:r>
+        <w:rPr>
+          <w:rFonts w:ascii="Courier" w:hAnsi="Courier"/>
+        </w:rPr>
+        <w:t>webURL</w:t>
+      </w:r>
+      <w:proofErr w:type="spellEnd"/>
+    </w:p>
+    <w:p>
+      <w:pPr>
+        <w:spacing w:after="0" w:line="240" w:lineRule="auto"/>
+        <w:ind w:left="720"/>
+        <w:rPr>
+          <w:rFonts w:ascii="Courier" w:hAnsi="Courier"/>
+        </w:rPr>
+      </w:pPr>
+    </w:p>
+    <w:p>
+      <w:pPr>
+        <w:spacing w:after="0" w:line="240" w:lineRule="auto"/>
+        <w:ind w:left="720"/>
+        <w:rPr>
+          <w:rFonts w:ascii="Courier" w:hAnsi="Courier"/>
+        </w:rPr>
+      </w:pPr>
+      <w:r>
+        <w:rPr>
+          <w:rFonts w:ascii="Courier" w:hAnsi="Courier"/>
+        </w:rPr>
+        <w:tab/>
+      </w:r>
+      <w:r>
+        <w:rPr>
+          <w:rFonts w:ascii="Courier" w:hAnsi="Courier"/>
+        </w:rPr>
+        <w:tab/>
+      </w:r>
+      <w:proofErr w:type="gramStart"/>
+      <w:r>
+        <w:rPr>
+          <w:rFonts w:ascii="Courier" w:hAnsi="Courier"/>
+        </w:rPr>
+        <w:t>list</w:t>
+      </w:r>
+      <w:proofErr w:type="gramEnd"/>
+      <w:r>
+        <w:rPr>
+          <w:rFonts w:ascii="Courier" w:hAnsi="Courier"/>
+        </w:rPr>
+        <w:t xml:space="preserve"> </w:t>
+      </w:r>
+      <w:proofErr w:type="spellStart"/>
+      <w:r>
+        <w:rPr>
+          <w:rFonts w:ascii="Courier" w:hAnsi="Courier"/>
+        </w:rPr>
+        <w:t>getCurrencyCodes</w:t>
+      </w:r>
+      <w:proofErr w:type="spellEnd"/>
+      <w:r>
+        <w:rPr>
+          <w:rFonts w:ascii="Courier" w:hAnsi="Courier"/>
+        </w:rPr>
+        <w:t>()</w:t>
+      </w:r>
+    </w:p>
+    <w:p>
+      <w:pPr>
+        <w:spacing w:after="0" w:line="240" w:lineRule="auto"/>
+        <w:ind w:left="720"/>
+        <w:rPr>
+          <w:rFonts w:ascii="Courier" w:hAnsi="Courier"/>
+        </w:rPr>
+      </w:pPr>
+      <w:r>
+        <w:rPr>
+          <w:rFonts w:ascii="Courier" w:hAnsi="Courier"/>
+        </w:rPr>
+        <w:tab/>
+      </w:r>
+      <w:r>
+        <w:rPr>
+          <w:rFonts w:ascii="Courier" w:hAnsi="Courier"/>
+        </w:rPr>
+        <w:tab/>
+        <w:t>{</w:t>
+      </w:r>
+    </w:p>
+    <w:p>
+      <w:pPr>
+        <w:spacing w:after="0" w:line="240" w:lineRule="auto"/>
+        <w:ind w:left="720"/>
+        <w:rPr>
+          <w:rFonts w:ascii="Courier" w:hAnsi="Courier"/>
+        </w:rPr>
+      </w:pPr>
+      <w:r>
+        <w:rPr>
+          <w:rFonts w:ascii="Courier" w:hAnsi="Courier"/>
+        </w:rPr>
+        <w:tab/>
+      </w:r>
+      <w:r>
+        <w:rPr>
+          <w:rFonts w:ascii="Courier" w:hAnsi="Courier"/>
+        </w:rPr>
+        <w:tab/>
+      </w:r>
+      <w:r>
+        <w:rPr>
+          <w:rFonts w:ascii="Courier" w:hAnsi="Courier"/>
+        </w:rPr>
+        <w:tab/>
+      </w:r>
+      <w:proofErr w:type="gramStart"/>
+      <w:r>
+        <w:rPr>
+          <w:rFonts w:ascii="Courier" w:hAnsi="Courier"/>
+        </w:rPr>
+        <w:t>try</w:t>
+      </w:r>
+      <w:proofErr w:type="gramEnd"/>
+    </w:p>
+    <w:p>
+      <w:pPr>
+        <w:spacing w:after="0" w:line="240" w:lineRule="auto"/>
+        <w:ind w:left="720"/>
+        <w:rPr>
+          <w:rFonts w:ascii="Courier" w:hAnsi="Courier"/>
+        </w:rPr>
+      </w:pPr>
+      <w:r>
+        <w:rPr>
+          <w:rFonts w:ascii="Courier" w:hAnsi="Courier"/>
+        </w:rPr>
+        <w:tab/>
+      </w:r>
+      <w:r>
+        <w:rPr>
+          <w:rFonts w:ascii="Courier" w:hAnsi="Courier"/>
+        </w:rPr>
+        <w:tab/>
+      </w:r>
+      <w:r>
+        <w:rPr>
+          <w:rFonts w:ascii="Courier" w:hAnsi="Courier"/>
+        </w:rPr>
+        <w:tab/>
+        <w:t>{</w:t>
+      </w:r>
+    </w:p>
+    <w:p>
+      <w:pPr>
+        <w:spacing w:after="0" w:line="240" w:lineRule="auto"/>
+        <w:ind w:left="720"/>
+        <w:rPr>
+          <w:rFonts w:ascii="Courier" w:hAnsi="Courier"/>
+        </w:rPr>
+      </w:pPr>
+      <w:r>
+        <w:rPr>
+          <w:rFonts w:ascii="Courier" w:hAnsi="Courier"/>
+        </w:rPr>
+        <w:tab/>
+      </w:r>
+      <w:r>
+        <w:rPr>
+          <w:rFonts w:ascii="Courier" w:hAnsi="Courier"/>
+        </w:rPr>
+        <w:tab/>
+      </w:r>
+      <w:r>
+        <w:rPr>
+          <w:rFonts w:ascii="Courier" w:hAnsi="Courier"/>
+        </w:rPr>
+        <w:tab/>
+      </w:r>
+      <w:r>
+        <w:rPr>
+          <w:rFonts w:ascii="Courier" w:hAnsi="Courier"/>
+        </w:rPr>
+        <w:tab/>
+      </w:r>
+      <w:proofErr w:type="gramStart"/>
+      <w:r>
+        <w:rPr>
+          <w:rFonts w:ascii="Courier" w:hAnsi="Courier"/>
+        </w:rPr>
+        <w:t>get</w:t>
+      </w:r>
+      <w:proofErr w:type="gramEnd"/>
+      <w:r>
+        <w:rPr>
+          <w:rFonts w:ascii="Courier" w:hAnsi="Courier"/>
+        </w:rPr>
+        <w:t xml:space="preserve"> </w:t>
+      </w:r>
+      <w:proofErr w:type="spellStart"/>
+      <w:r>
+        <w:rPr>
+          <w:rFonts w:ascii="Courier" w:hAnsi="Courier"/>
+        </w:rPr>
+        <w:t>currencyRateXML</w:t>
+      </w:r>
+      <w:proofErr w:type="spellEnd"/>
+      <w:r>
+        <w:rPr>
+          <w:rFonts w:ascii="Courier" w:hAnsi="Courier"/>
+        </w:rPr>
+        <w:t xml:space="preserve"> from </w:t>
+      </w:r>
+      <w:proofErr w:type="spellStart"/>
+      <w:r>
+        <w:rPr>
+          <w:rFonts w:ascii="Courier" w:hAnsi="Courier"/>
+        </w:rPr>
+        <w:t>webURL</w:t>
+      </w:r>
+      <w:proofErr w:type="spellEnd"/>
+      <w:r>
+        <w:rPr>
+          <w:rFonts w:ascii="Courier" w:hAnsi="Courier"/>
+        </w:rPr>
+        <w:t xml:space="preserve"> for all currencies</w:t>
+      </w:r>
+    </w:p>
+    <w:p>
+      <w:pPr>
+        <w:spacing w:after="0" w:line="240" w:lineRule="auto"/>
+        <w:ind w:left="720"/>
+        <w:rPr>
+          <w:rFonts w:ascii="Courier" w:hAnsi="Courier"/>
+        </w:rPr>
+      </w:pPr>
+      <w:r>
+        <w:rPr>
+          <w:rFonts w:ascii="Courier" w:hAnsi="Courier"/>
+        </w:rPr>
+        <w:tab/>
+      </w:r>
+      <w:r>
+        <w:rPr>
+          <w:rFonts w:ascii="Courier" w:hAnsi="Courier"/>
+        </w:rPr>
+        <w:tab/>
+      </w:r>
+      <w:r>
+        <w:rPr>
+          <w:rFonts w:ascii="Courier" w:hAnsi="Courier"/>
+        </w:rPr>
+        <w:tab/>
+        <w:t>}</w:t>
+      </w:r>
+    </w:p>
+    <w:p>
+      <w:pPr>
+        <w:spacing w:after="0" w:line="240" w:lineRule="auto"/>
+        <w:ind w:left="720"/>
+        <w:rPr>
+          <w:rFonts w:ascii="Courier" w:hAnsi="Courier"/>
+        </w:rPr>
+      </w:pPr>
+      <w:r>
+        <w:rPr>
+          <w:rFonts w:ascii="Courier" w:hAnsi="Courier"/>
+        </w:rPr>
+        <w:tab/>
+      </w:r>
+      <w:r>
+        <w:rPr>
+          <w:rFonts w:ascii="Courier" w:hAnsi="Courier"/>
+        </w:rPr>
+        <w:tab/>
+      </w:r>
+      <w:r>
+        <w:rPr>
+          <w:rFonts w:ascii="Courier" w:hAnsi="Courier"/>
+        </w:rPr>
+        <w:tab/>
+      </w:r>
+      <w:proofErr w:type="gramStart"/>
+      <w:r>
+        <w:rPr>
+          <w:rFonts w:ascii="Courier" w:hAnsi="Courier"/>
+        </w:rPr>
+        <w:t>catch</w:t>
+      </w:r>
+      <w:proofErr w:type="gramEnd"/>
+      <w:r>
+        <w:rPr>
+          <w:rFonts w:ascii="Courier" w:hAnsi="Courier"/>
+        </w:rPr>
+        <w:t xml:space="preserve"> (connection error, web service error, file error)</w:t>
+      </w:r>
+    </w:p>
+    <w:p>
+      <w:pPr>
+        <w:spacing w:after="0" w:line="240" w:lineRule="auto"/>
+        <w:ind w:left="720"/>
+        <w:rPr>
+          <w:rFonts w:ascii="Courier" w:hAnsi="Courier"/>
+        </w:rPr>
+      </w:pPr>
+      <w:r>
+        <w:rPr>
+          <w:rFonts w:ascii="Courier" w:hAnsi="Courier"/>
+        </w:rPr>
+        <w:tab/>
+      </w:r>
+      <w:r>
+        <w:rPr>
+          <w:rFonts w:ascii="Courier" w:hAnsi="Courier"/>
+        </w:rPr>
+        <w:tab/>
+      </w:r>
+      <w:r>
+        <w:rPr>
+          <w:rFonts w:ascii="Courier" w:hAnsi="Courier"/>
+        </w:rPr>
+        <w:tab/>
+        <w:t>{</w:t>
+      </w:r>
+    </w:p>
+    <w:p>
+      <w:pPr>
+        <w:spacing w:after="0" w:line="240" w:lineRule="auto"/>
+        <w:ind w:left="720"/>
+        <w:rPr>
+          <w:rFonts w:ascii="Courier" w:hAnsi="Courier"/>
+        </w:rPr>
+      </w:pPr>
+      <w:r>
+        <w:rPr>
+          <w:rFonts w:ascii="Courier" w:hAnsi="Courier"/>
+        </w:rPr>
+        <w:tab/>
+      </w:r>
+      <w:r>
+        <w:rPr>
+          <w:rFonts w:ascii="Courier" w:hAnsi="Courier"/>
+        </w:rPr>
+        <w:tab/>
+      </w:r>
+      <w:r>
+        <w:rPr>
+          <w:rFonts w:ascii="Courier" w:hAnsi="Courier"/>
+        </w:rPr>
+        <w:tab/>
+      </w:r>
+      <w:r>
+        <w:rPr>
+          <w:rFonts w:ascii="Courier" w:hAnsi="Courier"/>
+        </w:rPr>
+        <w:tab/>
+      </w:r>
+      <w:proofErr w:type="gramStart"/>
+      <w:r>
+        <w:rPr>
+          <w:rFonts w:ascii="Courier" w:hAnsi="Courier"/>
+        </w:rPr>
+        <w:t>unable</w:t>
+      </w:r>
+      <w:proofErr w:type="gramEnd"/>
+      <w:r>
+        <w:rPr>
+          <w:rFonts w:ascii="Courier" w:hAnsi="Courier"/>
+        </w:rPr>
+        <w:t xml:space="preserve"> to update </w:t>
+      </w:r>
+      <w:proofErr w:type="spellStart"/>
+      <w:r>
+        <w:rPr>
+          <w:rFonts w:ascii="Courier" w:hAnsi="Courier"/>
+        </w:rPr>
+        <w:t>db</w:t>
+      </w:r>
+      <w:proofErr w:type="spellEnd"/>
+    </w:p>
+    <w:p>
+      <w:pPr>
+        <w:spacing w:after="0" w:line="240" w:lineRule="auto"/>
+        <w:ind w:left="720"/>
+        <w:rPr>
+          <w:rFonts w:ascii="Courier" w:hAnsi="Courier"/>
+        </w:rPr>
+      </w:pPr>
+      <w:r>
+        <w:rPr>
+          <w:rFonts w:ascii="Courier" w:hAnsi="Courier"/>
+        </w:rPr>
+        <w:tab/>
+      </w:r>
+      <w:r>
+        <w:rPr>
+          <w:rFonts w:ascii="Courier" w:hAnsi="Courier"/>
+        </w:rPr>
+        <w:tab/>
+      </w:r>
+      <w:r>
+        <w:rPr>
+          <w:rFonts w:ascii="Courier" w:hAnsi="Courier"/>
+        </w:rPr>
+        <w:tab/>
+      </w:r>
+      <w:r>
+        <w:rPr>
+          <w:rFonts w:ascii="Courier" w:hAnsi="Courier"/>
+        </w:rPr>
+        <w:tab/>
+      </w:r>
+      <w:proofErr w:type="gramStart"/>
+      <w:r>
+        <w:rPr>
+          <w:rFonts w:ascii="Courier" w:hAnsi="Courier"/>
+        </w:rPr>
+        <w:t>exit</w:t>
+      </w:r>
+      <w:proofErr w:type="gramEnd"/>
+    </w:p>
+    <w:p>
+      <w:pPr>
+        <w:spacing w:after="0" w:line="240" w:lineRule="auto"/>
+        <w:ind w:left="720"/>
+        <w:rPr>
+          <w:rFonts w:ascii="Courier" w:hAnsi="Courier"/>
+        </w:rPr>
+      </w:pPr>
+      <w:r>
+        <w:rPr>
+          <w:rFonts w:ascii="Courier" w:hAnsi="Courier"/>
+        </w:rPr>
+        <w:tab/>
+      </w:r>
+      <w:r>
+        <w:rPr>
+          <w:rFonts w:ascii="Courier" w:hAnsi="Courier"/>
+        </w:rPr>
+        <w:tab/>
+      </w:r>
+      <w:r>
+        <w:rPr>
+          <w:rFonts w:ascii="Courier" w:hAnsi="Courier"/>
+        </w:rPr>
+        <w:tab/>
+        <w:t>}</w:t>
+      </w:r>
+    </w:p>
+    <w:p>
+      <w:pPr>
+        <w:spacing w:after="0" w:line="240" w:lineRule="auto"/>
+        <w:ind w:left="720"/>
+        <w:rPr>
+          <w:rFonts w:ascii="Courier" w:hAnsi="Courier"/>
+        </w:rPr>
+      </w:pPr>
+    </w:p>
+    <w:p>
+      <w:pPr>
+        <w:spacing w:after="0" w:line="240" w:lineRule="auto"/>
+        <w:ind w:left="720"/>
+        <w:rPr>
+          <w:rFonts w:ascii="Courier" w:hAnsi="Courier"/>
+        </w:rPr>
+      </w:pPr>
+      <w:r>
+        <w:rPr>
+          <w:rFonts w:ascii="Courier" w:hAnsi="Courier"/>
+        </w:rPr>
+        <w:tab/>
+      </w:r>
+      <w:r>
+        <w:rPr>
+          <w:rFonts w:ascii="Courier" w:hAnsi="Courier"/>
+        </w:rPr>
+        <w:tab/>
+      </w:r>
+      <w:r>
+        <w:rPr>
+          <w:rFonts w:ascii="Courier" w:hAnsi="Courier"/>
+        </w:rPr>
+        <w:tab/>
+      </w:r>
+      <w:proofErr w:type="gramStart"/>
+      <w:r>
+        <w:rPr>
+          <w:rFonts w:ascii="Courier" w:hAnsi="Courier"/>
+        </w:rPr>
+        <w:t>stream</w:t>
+      </w:r>
+      <w:proofErr w:type="gramEnd"/>
+      <w:r>
+        <w:rPr>
+          <w:rFonts w:ascii="Courier" w:hAnsi="Courier"/>
+        </w:rPr>
+        <w:t xml:space="preserve"> </w:t>
+      </w:r>
+      <w:proofErr w:type="spellStart"/>
+      <w:r>
+        <w:rPr>
+          <w:rFonts w:ascii="Courier" w:hAnsi="Courier"/>
+        </w:rPr>
+        <w:t>currencyRateXML</w:t>
+      </w:r>
+      <w:proofErr w:type="spellEnd"/>
+    </w:p>
+    <w:p>
+      <w:pPr>
+        <w:spacing w:after="0" w:line="240" w:lineRule="auto"/>
+        <w:ind w:left="720"/>
+        <w:rPr>
+          <w:rFonts w:ascii="Courier" w:hAnsi="Courier"/>
+        </w:rPr>
+      </w:pPr>
+      <w:r>
+        <w:rPr>
+          <w:rFonts w:ascii="Courier" w:hAnsi="Courier"/>
+        </w:rPr>
+        <w:tab/>
+      </w:r>
+      <w:r>
+        <w:rPr>
+          <w:rFonts w:ascii="Courier" w:hAnsi="Courier"/>
+        </w:rPr>
+        <w:tab/>
+      </w:r>
+      <w:r>
+        <w:rPr>
+          <w:rFonts w:ascii="Courier" w:hAnsi="Courier"/>
+        </w:rPr>
+        <w:tab/>
+      </w:r>
+      <w:proofErr w:type="spellStart"/>
+      <w:proofErr w:type="gramStart"/>
+      <w:r>
+        <w:rPr>
+          <w:rFonts w:ascii="Courier" w:hAnsi="Courier"/>
+        </w:rPr>
+        <w:t>codelist</w:t>
+      </w:r>
+      <w:proofErr w:type="spellEnd"/>
+      <w:proofErr w:type="gramEnd"/>
+      <w:r>
+        <w:rPr>
+          <w:rFonts w:ascii="Courier" w:hAnsi="Courier"/>
+        </w:rPr>
+        <w:t xml:space="preserve"> = </w:t>
+      </w:r>
+      <w:proofErr w:type="spellStart"/>
+      <w:r>
+        <w:rPr>
+          <w:rFonts w:ascii="Courier" w:hAnsi="Courier"/>
+        </w:rPr>
+        <w:t>SAXParse</w:t>
+      </w:r>
+      <w:proofErr w:type="spellEnd"/>
+      <w:r>
+        <w:rPr>
+          <w:rFonts w:ascii="Courier" w:hAnsi="Courier"/>
+        </w:rPr>
+        <w:t xml:space="preserve"> xml for all currency codes;</w:t>
+      </w:r>
+    </w:p>
+    <w:p>
+      <w:pPr>
+        <w:spacing w:after="0" w:line="240" w:lineRule="auto"/>
+        <w:ind w:left="720"/>
+        <w:rPr>
+          <w:rFonts w:ascii="Courier" w:hAnsi="Courier"/>
+        </w:rPr>
+      </w:pPr>
+      <w:r>
+        <w:rPr>
+          <w:rFonts w:ascii="Courier" w:hAnsi="Courier"/>
+        </w:rPr>
+        <w:tab/>
+      </w:r>
+      <w:r>
+        <w:rPr>
+          <w:rFonts w:ascii="Courier" w:hAnsi="Courier"/>
+        </w:rPr>
+        <w:tab/>
+      </w:r>
+      <w:r>
+        <w:rPr>
+          <w:rFonts w:ascii="Courier" w:hAnsi="Courier"/>
+        </w:rPr>
+        <w:tab/>
+      </w:r>
+      <w:proofErr w:type="gramStart"/>
+      <w:r>
+        <w:rPr>
+          <w:rFonts w:ascii="Courier" w:hAnsi="Courier"/>
+        </w:rPr>
+        <w:t>return</w:t>
+      </w:r>
+      <w:proofErr w:type="gramEnd"/>
+      <w:r>
+        <w:rPr>
+          <w:rFonts w:ascii="Courier" w:hAnsi="Courier"/>
+        </w:rPr>
+        <w:t xml:space="preserve"> </w:t>
+      </w:r>
+      <w:proofErr w:type="spellStart"/>
+      <w:r>
+        <w:rPr>
+          <w:rFonts w:ascii="Courier" w:hAnsi="Courier"/>
+        </w:rPr>
+        <w:t>codeList</w:t>
+      </w:r>
+      <w:proofErr w:type="spellEnd"/>
+    </w:p>
+    <w:p>
+      <w:pPr>
+        <w:spacing w:after="0" w:line="240" w:lineRule="auto"/>
+        <w:ind w:left="720"/>
+        <w:rPr>
+          <w:rFonts w:ascii="Courier" w:hAnsi="Courier"/>
+        </w:rPr>
+      </w:pPr>
+      <w:r>
+        <w:rPr>
+          <w:rFonts w:ascii="Courier" w:hAnsi="Courier"/>
+        </w:rPr>
+        <w:tab/>
+      </w:r>
+      <w:r>
+        <w:rPr>
+          <w:rFonts w:ascii="Courier" w:hAnsi="Courier"/>
+        </w:rPr>
+        <w:tab/>
+        <w:t>}</w:t>
+      </w:r>
+    </w:p>
+    <w:p>
+      <w:pPr>
+        <w:spacing w:after="0" w:line="240" w:lineRule="auto"/>
+        <w:ind w:left="720"/>
+        <w:rPr>
+          <w:rFonts w:ascii="Courier" w:hAnsi="Courier"/>
+        </w:rPr>
+      </w:pPr>
+    </w:p>
+    <w:p>
+      <w:pPr>
+        <w:spacing w:after="0" w:line="240" w:lineRule="auto"/>
+        <w:ind w:left="720"/>
+        <w:rPr>
+          <w:rFonts w:ascii="Courier" w:hAnsi="Courier"/>
+        </w:rPr>
+      </w:pPr>
+      <w:r>
+        <w:rPr>
+          <w:rFonts w:ascii="Courier" w:hAnsi="Courier"/>
+        </w:rPr>
+        <w:tab/>
+      </w:r>
+      <w:r>
+        <w:rPr>
+          <w:rFonts w:ascii="Courier" w:hAnsi="Courier"/>
+        </w:rPr>
+        <w:tab/>
+      </w:r>
+      <w:proofErr w:type="gramStart"/>
+      <w:r>
+        <w:rPr>
+          <w:rFonts w:ascii="Courier" w:hAnsi="Courier"/>
+        </w:rPr>
+        <w:t>list</w:t>
+      </w:r>
+      <w:proofErr w:type="gramEnd"/>
+      <w:r>
+        <w:rPr>
+          <w:rFonts w:ascii="Courier" w:hAnsi="Courier"/>
+        </w:rPr>
+        <w:t xml:space="preserve"> </w:t>
+      </w:r>
+      <w:proofErr w:type="spellStart"/>
+      <w:r>
+        <w:rPr>
+          <w:rFonts w:ascii="Courier" w:hAnsi="Courier"/>
+        </w:rPr>
+        <w:t>getSingleRate</w:t>
+      </w:r>
+      <w:proofErr w:type="spellEnd"/>
+      <w:r>
+        <w:rPr>
+          <w:rFonts w:ascii="Courier" w:hAnsi="Courier"/>
+        </w:rPr>
+        <w:t>(</w:t>
+      </w:r>
+      <w:proofErr w:type="spellStart"/>
+      <w:r>
+        <w:rPr>
+          <w:rFonts w:ascii="Courier" w:hAnsi="Courier"/>
+        </w:rPr>
+        <w:t>currencyCode</w:t>
+      </w:r>
+      <w:proofErr w:type="spellEnd"/>
+      <w:r>
+        <w:rPr>
+          <w:rFonts w:ascii="Courier" w:hAnsi="Courier"/>
+        </w:rPr>
+        <w:t>)</w:t>
+      </w:r>
+    </w:p>
+    <w:p>
+      <w:pPr>
+        <w:spacing w:after="0" w:line="240" w:lineRule="auto"/>
+        <w:ind w:left="720"/>
+        <w:rPr>
+          <w:rFonts w:ascii="Courier" w:hAnsi="Courier"/>
+        </w:rPr>
+      </w:pPr>
+      <w:r>
+        <w:rPr>
+          <w:rFonts w:ascii="Courier" w:hAnsi="Courier"/>
+        </w:rPr>
+        <w:tab/>
+      </w:r>
+      <w:r>
+        <w:rPr>
+          <w:rFonts w:ascii="Courier" w:hAnsi="Courier"/>
+        </w:rPr>
+        <w:tab/>
+        <w:t>{</w:t>
+      </w:r>
+    </w:p>
+    <w:p>
+      <w:pPr>
+        <w:spacing w:after="0" w:line="240" w:lineRule="auto"/>
+        <w:ind w:left="720"/>
+        <w:rPr>
+          <w:rFonts w:ascii="Courier" w:hAnsi="Courier"/>
+        </w:rPr>
+      </w:pPr>
+      <w:r>
+        <w:rPr>
+          <w:rFonts w:ascii="Courier" w:hAnsi="Courier"/>
+        </w:rPr>
+        <w:tab/>
+      </w:r>
+      <w:r>
+        <w:rPr>
+          <w:rFonts w:ascii="Courier" w:hAnsi="Courier"/>
+        </w:rPr>
+        <w:tab/>
+      </w:r>
+      <w:r>
+        <w:rPr>
+          <w:rFonts w:ascii="Courier" w:hAnsi="Courier"/>
+        </w:rPr>
+        <w:tab/>
+      </w:r>
+      <w:proofErr w:type="gramStart"/>
+      <w:r>
+        <w:rPr>
+          <w:rFonts w:ascii="Courier" w:hAnsi="Courier"/>
+        </w:rPr>
+        <w:t>try</w:t>
+      </w:r>
+      <w:proofErr w:type="gramEnd"/>
+    </w:p>
+    <w:p>
+      <w:pPr>
+        <w:spacing w:after="0" w:line="240" w:lineRule="auto"/>
+        <w:ind w:left="720"/>
+        <w:rPr>
+          <w:rFonts w:ascii="Courier" w:hAnsi="Courier"/>
+        </w:rPr>
+      </w:pPr>
+    </w:p>
+    <w:p>
+      <w:pPr>
+        <w:spacing w:after="0" w:line="240" w:lineRule="auto"/>
+        <w:ind w:left="720"/>
+        <w:rPr>
+          <w:rFonts w:ascii="Courier" w:hAnsi="Courier"/>
+        </w:rPr>
+      </w:pPr>
+      <w:r>
+        <w:rPr>
+          <w:rFonts w:ascii="Courier" w:hAnsi="Courier"/>
+        </w:rPr>
+        <w:tab/>
+      </w:r>
+      <w:r>
+        <w:rPr>
+          <w:rFonts w:ascii="Courier" w:hAnsi="Courier"/>
+        </w:rPr>
+        <w:tab/>
+      </w:r>
+      <w:r>
+        <w:rPr>
+          <w:rFonts w:ascii="Courier" w:hAnsi="Courier"/>
+        </w:rPr>
+        <w:tab/>
+        <w:t>{</w:t>
+      </w:r>
+    </w:p>
+    <w:p>
+      <w:pPr>
+        <w:spacing w:after="0" w:line="240" w:lineRule="auto"/>
+        <w:ind w:left="720"/>
+        <w:rPr>
+          <w:rFonts w:ascii="Courier" w:hAnsi="Courier"/>
+        </w:rPr>
+      </w:pPr>
+      <w:r>
+        <w:rPr>
+          <w:rFonts w:ascii="Courier" w:hAnsi="Courier"/>
+        </w:rPr>
+        <w:tab/>
+      </w:r>
+      <w:r>
+        <w:rPr>
+          <w:rFonts w:ascii="Courier" w:hAnsi="Courier"/>
+        </w:rPr>
+        <w:tab/>
+      </w:r>
+      <w:r>
+        <w:rPr>
+          <w:rFonts w:ascii="Courier" w:hAnsi="Courier"/>
+        </w:rPr>
+        <w:tab/>
+      </w:r>
+      <w:r>
+        <w:rPr>
+          <w:rFonts w:ascii="Courier" w:hAnsi="Courier"/>
+        </w:rPr>
+        <w:tab/>
+      </w:r>
+      <w:proofErr w:type="gramStart"/>
+      <w:r>
+        <w:rPr>
+          <w:rFonts w:ascii="Courier" w:hAnsi="Courier"/>
+        </w:rPr>
+        <w:t>get</w:t>
+      </w:r>
+      <w:proofErr w:type="gramEnd"/>
+      <w:r>
+        <w:rPr>
+          <w:rFonts w:ascii="Courier" w:hAnsi="Courier"/>
+        </w:rPr>
+        <w:t xml:space="preserve"> </w:t>
+      </w:r>
+      <w:proofErr w:type="spellStart"/>
+      <w:r>
+        <w:rPr>
+          <w:rFonts w:ascii="Courier" w:hAnsi="Courier"/>
+        </w:rPr>
+        <w:t>currencyRateXML</w:t>
+      </w:r>
+      <w:proofErr w:type="spellEnd"/>
+      <w:r>
+        <w:rPr>
+          <w:rFonts w:ascii="Courier" w:hAnsi="Courier"/>
+        </w:rPr>
+        <w:t xml:space="preserve"> from web for single code</w:t>
+      </w:r>
+    </w:p>
+    <w:p>
+      <w:pPr>
+        <w:spacing w:after="0" w:line="240" w:lineRule="auto"/>
+        <w:ind w:left="720"/>
+        <w:rPr>
+          <w:rFonts w:ascii="Courier" w:hAnsi="Courier"/>
+        </w:rPr>
+      </w:pPr>
+      <w:r>
+        <w:rPr>
+          <w:rFonts w:ascii="Courier" w:hAnsi="Courier"/>
+        </w:rPr>
+        <w:tab/>
+      </w:r>
+      <w:r>
+        <w:rPr>
+          <w:rFonts w:ascii="Courier" w:hAnsi="Courier"/>
+        </w:rPr>
+        <w:tab/>
+      </w:r>
+      <w:r>
+        <w:rPr>
+          <w:rFonts w:ascii="Courier" w:hAnsi="Courier"/>
+        </w:rPr>
+        <w:tab/>
+        <w:t>}</w:t>
+      </w:r>
+    </w:p>
+    <w:p>
+      <w:pPr>
+        <w:spacing w:after="0" w:line="240" w:lineRule="auto"/>
+        <w:ind w:left="720"/>
+        <w:rPr>
+          <w:rFonts w:ascii="Courier" w:hAnsi="Courier"/>
+        </w:rPr>
+      </w:pPr>
+      <w:r>
+        <w:rPr>
+          <w:rFonts w:ascii="Courier" w:hAnsi="Courier"/>
+        </w:rPr>
+        <w:tab/>
+      </w:r>
+      <w:r>
+        <w:rPr>
+          <w:rFonts w:ascii="Courier" w:hAnsi="Courier"/>
+        </w:rPr>
+        <w:tab/>
+      </w:r>
+      <w:r>
+        <w:rPr>
+          <w:rFonts w:ascii="Courier" w:hAnsi="Courier"/>
+        </w:rPr>
+        <w:tab/>
+      </w:r>
+      <w:proofErr w:type="gramStart"/>
+      <w:r>
+        <w:rPr>
+          <w:rFonts w:ascii="Courier" w:hAnsi="Courier"/>
+        </w:rPr>
+        <w:t>catch</w:t>
+      </w:r>
+      <w:proofErr w:type="gramEnd"/>
+      <w:r>
+        <w:rPr>
+          <w:rFonts w:ascii="Courier" w:hAnsi="Courier"/>
+        </w:rPr>
+        <w:t xml:space="preserve"> (connection error, </w:t>
+      </w:r>
+      <w:proofErr w:type="spellStart"/>
+      <w:r>
+        <w:rPr>
+          <w:rFonts w:ascii="Courier" w:hAnsi="Courier"/>
+        </w:rPr>
+        <w:t>webURL</w:t>
+      </w:r>
+      <w:proofErr w:type="spellEnd"/>
+      <w:r>
+        <w:rPr>
+          <w:rFonts w:ascii="Courier" w:hAnsi="Courier"/>
+        </w:rPr>
+        <w:t xml:space="preserve"> service error, file error)</w:t>
+      </w:r>
+    </w:p>
+    <w:p>
+      <w:pPr>
+        <w:spacing w:after="0" w:line="240" w:lineRule="auto"/>
+        <w:ind w:left="720"/>
+        <w:rPr>
+          <w:rFonts w:ascii="Courier" w:hAnsi="Courier"/>
+        </w:rPr>
+      </w:pPr>
+      <w:r>
+        <w:rPr>
+          <w:rFonts w:ascii="Courier" w:hAnsi="Courier"/>
+        </w:rPr>
+        <w:tab/>
+      </w:r>
+      <w:r>
+        <w:rPr>
+          <w:rFonts w:ascii="Courier" w:hAnsi="Courier"/>
+        </w:rPr>
+        <w:tab/>
+      </w:r>
+      <w:r>
+        <w:rPr>
+          <w:rFonts w:ascii="Courier" w:hAnsi="Courier"/>
+        </w:rPr>
+        <w:tab/>
+        <w:t>{</w:t>
+      </w:r>
+    </w:p>
+    <w:p>
+      <w:pPr>
+        <w:spacing w:after="0" w:line="240" w:lineRule="auto"/>
+        <w:ind w:left="720"/>
+        <w:rPr>
+          <w:rFonts w:ascii="Courier" w:hAnsi="Courier"/>
+        </w:rPr>
+      </w:pPr>
+      <w:r>
+        <w:rPr>
+          <w:rFonts w:ascii="Courier" w:hAnsi="Courier"/>
+        </w:rPr>
+        <w:tab/>
+      </w:r>
+      <w:r>
+        <w:rPr>
+          <w:rFonts w:ascii="Courier" w:hAnsi="Courier"/>
+        </w:rPr>
+        <w:tab/>
+      </w:r>
+      <w:r>
+        <w:rPr>
+          <w:rFonts w:ascii="Courier" w:hAnsi="Courier"/>
+        </w:rPr>
+        <w:tab/>
+      </w:r>
+      <w:r>
+        <w:rPr>
+          <w:rFonts w:ascii="Courier" w:hAnsi="Courier"/>
+        </w:rPr>
+        <w:tab/>
+      </w:r>
+      <w:proofErr w:type="gramStart"/>
+      <w:r>
+        <w:rPr>
+          <w:rFonts w:ascii="Courier" w:hAnsi="Courier"/>
+        </w:rPr>
+        <w:t>unable</w:t>
+      </w:r>
+      <w:proofErr w:type="gramEnd"/>
+      <w:r>
+        <w:rPr>
+          <w:rFonts w:ascii="Courier" w:hAnsi="Courier"/>
+        </w:rPr>
+        <w:t xml:space="preserve"> to access </w:t>
+      </w:r>
+      <w:proofErr w:type="spellStart"/>
+      <w:r>
+        <w:rPr>
+          <w:rFonts w:ascii="Courier" w:hAnsi="Courier"/>
+        </w:rPr>
+        <w:t>webservice</w:t>
+      </w:r>
+      <w:proofErr w:type="spellEnd"/>
+    </w:p>
+    <w:p>
+      <w:pPr>
+        <w:spacing w:after="0" w:line="240" w:lineRule="auto"/>
+        <w:ind w:left="720"/>
+        <w:rPr>
+          <w:rFonts w:ascii="Courier" w:hAnsi="Courier"/>
+        </w:rPr>
+      </w:pPr>
+      <w:r>
+        <w:rPr>
+          <w:rFonts w:ascii="Courier" w:hAnsi="Courier"/>
+        </w:rPr>
+        <w:tab/>
+      </w:r>
+      <w:r>
+        <w:rPr>
+          <w:rFonts w:ascii="Courier" w:hAnsi="Courier"/>
+        </w:rPr>
+        <w:tab/>
+      </w:r>
+      <w:r>
+        <w:rPr>
+          <w:rFonts w:ascii="Courier" w:hAnsi="Courier"/>
+        </w:rPr>
+        <w:tab/>
+      </w:r>
+      <w:r>
+        <w:rPr>
+          <w:rFonts w:ascii="Courier" w:hAnsi="Courier"/>
+        </w:rPr>
+        <w:tab/>
+      </w:r>
+      <w:proofErr w:type="gramStart"/>
+      <w:r>
+        <w:rPr>
+          <w:rFonts w:ascii="Courier" w:hAnsi="Courier"/>
+        </w:rPr>
+        <w:t>exit</w:t>
+      </w:r>
+      <w:proofErr w:type="gramEnd"/>
+    </w:p>
+    <w:p>
+      <w:pPr>
+        <w:spacing w:after="0" w:line="240" w:lineRule="auto"/>
+        <w:ind w:left="720"/>
+        <w:rPr>
+          <w:rFonts w:ascii="Courier" w:hAnsi="Courier"/>
+        </w:rPr>
+      </w:pPr>
+      <w:r>
+        <w:rPr>
+          <w:rFonts w:ascii="Courier" w:hAnsi="Courier"/>
+        </w:rPr>
+        <w:tab/>
+      </w:r>
+      <w:r>
+        <w:rPr>
+          <w:rFonts w:ascii="Courier" w:hAnsi="Courier"/>
+        </w:rPr>
+        <w:tab/>
+      </w:r>
+      <w:r>
+        <w:rPr>
+          <w:rFonts w:ascii="Courier" w:hAnsi="Courier"/>
+        </w:rPr>
+        <w:tab/>
+        <w:t>}</w:t>
+      </w:r>
+    </w:p>
+    <w:p>
+      <w:pPr>
+        <w:spacing w:after="0" w:line="240" w:lineRule="auto"/>
+        <w:ind w:left="720"/>
+        <w:rPr>
+          <w:rFonts w:ascii="Courier" w:hAnsi="Courier"/>
+        </w:rPr>
+      </w:pPr>
+    </w:p>
+    <w:p>
+      <w:pPr>
+        <w:spacing w:after="0" w:line="240" w:lineRule="auto"/>
+        <w:ind w:left="720"/>
+        <w:rPr>
+          <w:rFonts w:ascii="Courier" w:hAnsi="Courier"/>
+        </w:rPr>
+      </w:pPr>
+      <w:r>
+        <w:rPr>
+          <w:rFonts w:ascii="Courier" w:hAnsi="Courier"/>
+        </w:rPr>
+        <w:tab/>
+      </w:r>
+      <w:r>
+        <w:rPr>
+          <w:rFonts w:ascii="Courier" w:hAnsi="Courier"/>
+        </w:rPr>
+        <w:tab/>
+      </w:r>
+      <w:r>
+        <w:rPr>
+          <w:rFonts w:ascii="Courier" w:hAnsi="Courier"/>
+        </w:rPr>
+        <w:tab/>
+      </w:r>
+      <w:proofErr w:type="spellStart"/>
+      <w:r>
+        <w:rPr>
+          <w:rFonts w:ascii="Courier" w:hAnsi="Courier"/>
+        </w:rPr>
+        <w:t>SAXparse</w:t>
+      </w:r>
+      <w:proofErr w:type="spellEnd"/>
+      <w:r>
+        <w:rPr>
+          <w:rFonts w:ascii="Courier" w:hAnsi="Courier"/>
+        </w:rPr>
+        <w:t xml:space="preserve"> xml for rate</w:t>
+      </w:r>
+    </w:p>
+    <w:p>
+      <w:pPr>
+        <w:spacing w:after="0" w:line="240" w:lineRule="auto"/>
+        <w:ind w:left="720"/>
+        <w:rPr>
+          <w:rFonts w:ascii="Courier" w:hAnsi="Courier"/>
+        </w:rPr>
+      </w:pPr>
+      <w:r>
+        <w:rPr>
+          <w:rFonts w:ascii="Courier" w:hAnsi="Courier"/>
+        </w:rPr>
+        <w:tab/>
+      </w:r>
+      <w:r>
+        <w:rPr>
+          <w:rFonts w:ascii="Courier" w:hAnsi="Courier"/>
+        </w:rPr>
+        <w:tab/>
+      </w:r>
+      <w:r>
+        <w:rPr>
+          <w:rFonts w:ascii="Courier" w:hAnsi="Courier"/>
+        </w:rPr>
+        <w:tab/>
+      </w:r>
+      <w:proofErr w:type="gramStart"/>
+      <w:r>
+        <w:rPr>
+          <w:rFonts w:ascii="Courier" w:hAnsi="Courier"/>
+        </w:rPr>
+        <w:t>return</w:t>
+      </w:r>
+      <w:proofErr w:type="gramEnd"/>
+      <w:r>
+        <w:rPr>
+          <w:rFonts w:ascii="Courier" w:hAnsi="Courier"/>
+        </w:rPr>
+        <w:t xml:space="preserve"> rate</w:t>
+      </w:r>
+    </w:p>
+    <w:p>
+      <w:pPr>
+        <w:spacing w:after="0" w:line="240" w:lineRule="auto"/>
+        <w:ind w:left="720"/>
+        <w:rPr>
+          <w:rFonts w:ascii="Courier" w:hAnsi="Courier"/>
+        </w:rPr>
+      </w:pPr>
+      <w:r>
+        <w:rPr>
+          <w:rFonts w:ascii="Courier" w:hAnsi="Courier"/>
+        </w:rPr>
+        <w:tab/>
+      </w:r>
+      <w:r>
+        <w:rPr>
+          <w:rFonts w:ascii="Courier" w:hAnsi="Courier"/>
+        </w:rPr>
+        <w:tab/>
+        <w:t>}</w:t>
+      </w:r>
+    </w:p>
+    <w:p>
+      <w:pPr>
+        <w:spacing w:after="0" w:line="240" w:lineRule="auto"/>
+        <w:ind w:left="720"/>
+        <w:rPr>
+          <w:rFonts w:ascii="Courier" w:hAnsi="Courier"/>
+        </w:rPr>
+      </w:pPr>
+    </w:p>
+    <w:p>
+      <w:pPr>
+        <w:spacing w:after="0" w:line="240" w:lineRule="auto"/>
+        <w:ind w:left="720"/>
+        <w:rPr>
+          <w:rFonts w:ascii="Courier" w:hAnsi="Courier"/>
+        </w:rPr>
+      </w:pPr>
+      <w:r>
+        <w:rPr>
+          <w:rFonts w:ascii="Courier" w:hAnsi="Courier"/>
+        </w:rPr>
+        <w:tab/>
+      </w:r>
+      <w:r>
+        <w:rPr>
+          <w:rFonts w:ascii="Courier" w:hAnsi="Courier"/>
+        </w:rPr>
+        <w:tab/>
+      </w:r>
+      <w:proofErr w:type="gramStart"/>
+      <w:r>
+        <w:rPr>
+          <w:rFonts w:ascii="Courier" w:hAnsi="Courier"/>
+        </w:rPr>
+        <w:t>list</w:t>
+      </w:r>
+      <w:proofErr w:type="gramEnd"/>
+      <w:r>
+        <w:rPr>
+          <w:rFonts w:ascii="Courier" w:hAnsi="Courier"/>
+        </w:rPr>
+        <w:t xml:space="preserve"> </w:t>
+      </w:r>
+      <w:proofErr w:type="spellStart"/>
+      <w:r>
+        <w:rPr>
+          <w:rFonts w:ascii="Courier" w:hAnsi="Courier"/>
+        </w:rPr>
+        <w:t>getAllRates</w:t>
+      </w:r>
+      <w:proofErr w:type="spellEnd"/>
+      <w:r>
+        <w:rPr>
+          <w:rFonts w:ascii="Courier" w:hAnsi="Courier"/>
+        </w:rPr>
+        <w:t>()</w:t>
+      </w:r>
+    </w:p>
+    <w:p>
+      <w:pPr>
+        <w:spacing w:after="0" w:line="240" w:lineRule="auto"/>
+        <w:ind w:left="720"/>
+        <w:rPr>
+          <w:rFonts w:ascii="Courier" w:hAnsi="Courier"/>
+        </w:rPr>
+      </w:pPr>
+      <w:r>
+        <w:rPr>
+          <w:rFonts w:ascii="Courier" w:hAnsi="Courier"/>
+        </w:rPr>
+        <w:tab/>
+      </w:r>
+      <w:r>
+        <w:rPr>
+          <w:rFonts w:ascii="Courier" w:hAnsi="Courier"/>
+        </w:rPr>
+        <w:tab/>
+        <w:t>{</w:t>
+      </w:r>
+    </w:p>
+    <w:p>
+      <w:pPr>
+        <w:spacing w:after="0" w:line="240" w:lineRule="auto"/>
+        <w:ind w:left="720"/>
+        <w:rPr>
+          <w:rFonts w:ascii="Courier" w:hAnsi="Courier"/>
+        </w:rPr>
+      </w:pPr>
+      <w:r>
+        <w:rPr>
+          <w:rFonts w:ascii="Courier" w:hAnsi="Courier"/>
+        </w:rPr>
+        <w:tab/>
+      </w:r>
+      <w:r>
+        <w:rPr>
+          <w:rFonts w:ascii="Courier" w:hAnsi="Courier"/>
+        </w:rPr>
+        <w:tab/>
+      </w:r>
+      <w:r>
+        <w:rPr>
+          <w:rFonts w:ascii="Courier" w:hAnsi="Courier"/>
+        </w:rPr>
+        <w:tab/>
+      </w:r>
+      <w:proofErr w:type="gramStart"/>
+      <w:r>
+        <w:rPr>
+          <w:rFonts w:ascii="Courier" w:hAnsi="Courier"/>
+        </w:rPr>
+        <w:t>try</w:t>
+      </w:r>
+      <w:proofErr w:type="gramEnd"/>
+    </w:p>
+    <w:p>
+      <w:pPr>
+        <w:spacing w:after="0" w:line="240" w:lineRule="auto"/>
+        <w:ind w:left="720"/>
+        <w:rPr>
+          <w:rFonts w:ascii="Courier" w:hAnsi="Courier"/>
+        </w:rPr>
+      </w:pPr>
+      <w:r>
+        <w:rPr>
+          <w:rFonts w:ascii="Courier" w:hAnsi="Courier"/>
+        </w:rPr>
+        <w:tab/>
+      </w:r>
+      <w:r>
+        <w:rPr>
+          <w:rFonts w:ascii="Courier" w:hAnsi="Courier"/>
+        </w:rPr>
+        <w:tab/>
+      </w:r>
+      <w:r>
+        <w:rPr>
+          <w:rFonts w:ascii="Courier" w:hAnsi="Courier"/>
+        </w:rPr>
+        <w:tab/>
+        <w:t>{</w:t>
+      </w:r>
+    </w:p>
+    <w:p>
+      <w:pPr>
+        <w:spacing w:after="0" w:line="240" w:lineRule="auto"/>
+        <w:ind w:left="720"/>
+        <w:rPr>
+          <w:rFonts w:ascii="Courier" w:hAnsi="Courier"/>
+        </w:rPr>
+      </w:pPr>
+      <w:r>
+        <w:rPr>
+          <w:rFonts w:ascii="Courier" w:hAnsi="Courier"/>
+        </w:rPr>
+        <w:tab/>
+      </w:r>
+      <w:r>
+        <w:rPr>
+          <w:rFonts w:ascii="Courier" w:hAnsi="Courier"/>
+        </w:rPr>
+        <w:tab/>
+      </w:r>
+      <w:r>
+        <w:rPr>
+          <w:rFonts w:ascii="Courier" w:hAnsi="Courier"/>
+        </w:rPr>
+        <w:tab/>
+      </w:r>
+      <w:r>
+        <w:rPr>
+          <w:rFonts w:ascii="Courier" w:hAnsi="Courier"/>
+        </w:rPr>
+        <w:tab/>
+      </w:r>
+      <w:proofErr w:type="gramStart"/>
+      <w:r>
+        <w:rPr>
+          <w:rFonts w:ascii="Courier" w:hAnsi="Courier"/>
+        </w:rPr>
+        <w:t>get</w:t>
+      </w:r>
+      <w:proofErr w:type="gramEnd"/>
+      <w:r>
+        <w:rPr>
+          <w:rFonts w:ascii="Courier" w:hAnsi="Courier"/>
+        </w:rPr>
+        <w:t xml:space="preserve"> </w:t>
+      </w:r>
+      <w:proofErr w:type="spellStart"/>
+      <w:r>
+        <w:rPr>
+          <w:rFonts w:ascii="Courier" w:hAnsi="Courier"/>
+        </w:rPr>
+        <w:t>currencyRateXML</w:t>
+      </w:r>
+      <w:proofErr w:type="spellEnd"/>
+      <w:r>
+        <w:rPr>
+          <w:rFonts w:ascii="Courier" w:hAnsi="Courier"/>
+        </w:rPr>
+        <w:t xml:space="preserve"> from web for all currencies</w:t>
+      </w:r>
+    </w:p>
+    <w:p>
+      <w:pPr>
+        <w:spacing w:after="0" w:line="240" w:lineRule="auto"/>
+        <w:ind w:left="720"/>
+        <w:rPr>
+          <w:rFonts w:ascii="Courier" w:hAnsi="Courier"/>
+        </w:rPr>
+      </w:pPr>
+      <w:r>
+        <w:rPr>
+          <w:rFonts w:ascii="Courier" w:hAnsi="Courier"/>
+        </w:rPr>
+        <w:tab/>
+      </w:r>
+      <w:r>
+        <w:rPr>
+          <w:rFonts w:ascii="Courier" w:hAnsi="Courier"/>
+        </w:rPr>
+        <w:tab/>
+      </w:r>
+      <w:r>
+        <w:rPr>
+          <w:rFonts w:ascii="Courier" w:hAnsi="Courier"/>
+        </w:rPr>
+        <w:tab/>
+        <w:t>}</w:t>
+      </w:r>
+    </w:p>
+    <w:p>
+      <w:pPr>
+        <w:spacing w:after="0" w:line="240" w:lineRule="auto"/>
+        <w:ind w:left="720"/>
+        <w:rPr>
+          <w:rFonts w:ascii="Courier" w:hAnsi="Courier"/>
+        </w:rPr>
+      </w:pPr>
+      <w:r>
+        <w:rPr>
+          <w:rFonts w:ascii="Courier" w:hAnsi="Courier"/>
+        </w:rPr>
+        <w:tab/>
+      </w:r>
+      <w:r>
+        <w:rPr>
+          <w:rFonts w:ascii="Courier" w:hAnsi="Courier"/>
+        </w:rPr>
+        <w:tab/>
+      </w:r>
+      <w:r>
+        <w:rPr>
+          <w:rFonts w:ascii="Courier" w:hAnsi="Courier"/>
+        </w:rPr>
+        <w:tab/>
+      </w:r>
+      <w:proofErr w:type="gramStart"/>
+      <w:r>
+        <w:rPr>
+          <w:rFonts w:ascii="Courier" w:hAnsi="Courier"/>
+        </w:rPr>
+        <w:t>catch</w:t>
+      </w:r>
+      <w:proofErr w:type="gramEnd"/>
+      <w:r>
+        <w:rPr>
+          <w:rFonts w:ascii="Courier" w:hAnsi="Courier"/>
+        </w:rPr>
+        <w:t xml:space="preserve"> (connection error, </w:t>
+      </w:r>
+      <w:proofErr w:type="spellStart"/>
+      <w:r>
+        <w:rPr>
+          <w:rFonts w:ascii="Courier" w:hAnsi="Courier"/>
+        </w:rPr>
+        <w:t>webURL</w:t>
+      </w:r>
+      <w:proofErr w:type="spellEnd"/>
+      <w:r>
+        <w:rPr>
+          <w:rFonts w:ascii="Courier" w:hAnsi="Courier"/>
+        </w:rPr>
+        <w:t xml:space="preserve"> service error, file error)</w:t>
+      </w:r>
+    </w:p>
+    <w:p>
+      <w:pPr>
+        <w:spacing w:after="0" w:line="240" w:lineRule="auto"/>
+        <w:ind w:left="720"/>
+        <w:rPr>
+          <w:rFonts w:ascii="Courier" w:hAnsi="Courier"/>
+        </w:rPr>
+      </w:pPr>
+      <w:r>
+        <w:rPr>
+          <w:rFonts w:ascii="Courier" w:hAnsi="Courier"/>
+        </w:rPr>
+        <w:tab/>
+      </w:r>
+      <w:r>
+        <w:rPr>
+          <w:rFonts w:ascii="Courier" w:hAnsi="Courier"/>
+        </w:rPr>
+        <w:tab/>
+      </w:r>
+      <w:r>
+        <w:rPr>
+          <w:rFonts w:ascii="Courier" w:hAnsi="Courier"/>
+        </w:rPr>
+        <w:tab/>
+        <w:t>{</w:t>
+      </w:r>
+    </w:p>
+    <w:p>
+      <w:pPr>
+        <w:spacing w:after="0" w:line="240" w:lineRule="auto"/>
+        <w:ind w:left="720"/>
+        <w:rPr>
+          <w:rFonts w:ascii="Courier" w:hAnsi="Courier"/>
+        </w:rPr>
+      </w:pPr>
+      <w:r>
+        <w:rPr>
+          <w:rFonts w:ascii="Courier" w:hAnsi="Courier"/>
+        </w:rPr>
+        <w:tab/>
+      </w:r>
+      <w:r>
+        <w:rPr>
+          <w:rFonts w:ascii="Courier" w:hAnsi="Courier"/>
+        </w:rPr>
+        <w:tab/>
+      </w:r>
+      <w:r>
+        <w:rPr>
+          <w:rFonts w:ascii="Courier" w:hAnsi="Courier"/>
+        </w:rPr>
+        <w:tab/>
+      </w:r>
+      <w:r>
+        <w:rPr>
+          <w:rFonts w:ascii="Courier" w:hAnsi="Courier"/>
+        </w:rPr>
+        <w:tab/>
+      </w:r>
+      <w:proofErr w:type="gramStart"/>
+      <w:r>
+        <w:rPr>
+          <w:rFonts w:ascii="Courier" w:hAnsi="Courier"/>
+        </w:rPr>
+        <w:t>unable</w:t>
+      </w:r>
+      <w:proofErr w:type="gramEnd"/>
+      <w:r>
+        <w:rPr>
+          <w:rFonts w:ascii="Courier" w:hAnsi="Courier"/>
+        </w:rPr>
+        <w:t xml:space="preserve"> to access </w:t>
+      </w:r>
+      <w:proofErr w:type="spellStart"/>
+      <w:r>
+        <w:rPr>
+          <w:rFonts w:ascii="Courier" w:hAnsi="Courier"/>
+        </w:rPr>
+        <w:t>webservice</w:t>
+      </w:r>
+      <w:proofErr w:type="spellEnd"/>
+    </w:p>
+    <w:p>
+      <w:pPr>
+        <w:spacing w:after="0" w:line="240" w:lineRule="auto"/>
+        <w:ind w:left="720"/>
+        <w:rPr>
+          <w:rFonts w:ascii="Courier" w:hAnsi="Courier"/>
+        </w:rPr>
+      </w:pPr>
+      <w:r>
+        <w:rPr>
+          <w:rFonts w:ascii="Courier" w:hAnsi="Courier"/>
+        </w:rPr>
+        <w:tab/>
+      </w:r>
+      <w:r>
+        <w:rPr>
+          <w:rFonts w:ascii="Courier" w:hAnsi="Courier"/>
+        </w:rPr>
+        <w:tab/>
+      </w:r>
+      <w:r>
+        <w:rPr>
+          <w:rFonts w:ascii="Courier" w:hAnsi="Courier"/>
+        </w:rPr>
+        <w:tab/>
+      </w:r>
+      <w:r>
+        <w:rPr>
+          <w:rFonts w:ascii="Courier" w:hAnsi="Courier"/>
+        </w:rPr>
+        <w:tab/>
+      </w:r>
+      <w:proofErr w:type="gramStart"/>
+      <w:r>
+        <w:rPr>
+          <w:rFonts w:ascii="Courier" w:hAnsi="Courier"/>
+        </w:rPr>
+        <w:t>exit</w:t>
+      </w:r>
+      <w:proofErr w:type="gramEnd"/>
+    </w:p>
+    <w:p>
+      <w:pPr>
+        <w:spacing w:after="0" w:line="240" w:lineRule="auto"/>
+        <w:ind w:left="720"/>
+        <w:rPr>
+          <w:rFonts w:ascii="Courier" w:hAnsi="Courier"/>
+        </w:rPr>
+      </w:pPr>
+      <w:r>
+        <w:rPr>
+          <w:rFonts w:ascii="Courier" w:hAnsi="Courier"/>
+        </w:rPr>
+        <w:tab/>
+      </w:r>
+      <w:r>
+        <w:rPr>
+          <w:rFonts w:ascii="Courier" w:hAnsi="Courier"/>
+        </w:rPr>
+        <w:tab/>
+      </w:r>
+      <w:r>
+        <w:rPr>
+          <w:rFonts w:ascii="Courier" w:hAnsi="Courier"/>
+        </w:rPr>
+        <w:tab/>
+        <w:t>}</w:t>
+      </w:r>
+    </w:p>
+    <w:p>
+      <w:pPr>
+        <w:spacing w:after="0" w:line="240" w:lineRule="auto"/>
+        <w:ind w:left="720"/>
+        <w:rPr>
+          <w:rFonts w:ascii="Courier" w:hAnsi="Courier"/>
+        </w:rPr>
+      </w:pPr>
+      <w:r>
+        <w:rPr>
+          <w:rFonts w:ascii="Courier" w:hAnsi="Courier"/>
+        </w:rPr>
+        <w:tab/>
+      </w:r>
+      <w:r>
+        <w:rPr>
+          <w:rFonts w:ascii="Courier" w:hAnsi="Courier"/>
+        </w:rPr>
+        <w:tab/>
+      </w:r>
+      <w:r>
+        <w:rPr>
+          <w:rFonts w:ascii="Courier" w:hAnsi="Courier"/>
+        </w:rPr>
+        <w:tab/>
+      </w:r>
+    </w:p>
+    <w:p>
+      <w:pPr>
+        <w:spacing w:after="0" w:line="240" w:lineRule="auto"/>
+        <w:ind w:left="720"/>
+        <w:rPr>
+          <w:rFonts w:ascii="Courier" w:hAnsi="Courier"/>
+        </w:rPr>
+      </w:pPr>
+      <w:r>
+        <w:rPr>
+          <w:rFonts w:ascii="Courier" w:hAnsi="Courier"/>
+        </w:rPr>
+        <w:tab/>
+      </w:r>
+      <w:r>
+        <w:rPr>
+          <w:rFonts w:ascii="Courier" w:hAnsi="Courier"/>
+        </w:rPr>
+        <w:tab/>
+      </w:r>
+      <w:r>
+        <w:rPr>
+          <w:rFonts w:ascii="Courier" w:hAnsi="Courier"/>
+        </w:rPr>
+        <w:tab/>
+      </w:r>
+      <w:proofErr w:type="spellStart"/>
+      <w:r>
+        <w:rPr>
+          <w:rFonts w:ascii="Courier" w:hAnsi="Courier"/>
+        </w:rPr>
+        <w:t>SAXparse</w:t>
+      </w:r>
+      <w:proofErr w:type="spellEnd"/>
+      <w:r>
+        <w:rPr>
+          <w:rFonts w:ascii="Courier" w:hAnsi="Courier"/>
+        </w:rPr>
+        <w:t xml:space="preserve"> xml for </w:t>
+      </w:r>
+      <w:proofErr w:type="spellStart"/>
+      <w:r>
+        <w:rPr>
+          <w:rFonts w:ascii="Courier" w:hAnsi="Courier"/>
+        </w:rPr>
+        <w:t>rateList</w:t>
+      </w:r>
+      <w:proofErr w:type="spellEnd"/>
+    </w:p>
+    <w:p>
+      <w:pPr>
+        <w:spacing w:after="0" w:line="240" w:lineRule="auto"/>
+        <w:ind w:left="720"/>
+        <w:rPr>
+          <w:rFonts w:ascii="Courier" w:hAnsi="Courier"/>
+        </w:rPr>
+      </w:pPr>
+      <w:r>
+        <w:rPr>
+          <w:rFonts w:ascii="Courier" w:hAnsi="Courier"/>
+        </w:rPr>
+        <w:tab/>
+      </w:r>
+      <w:r>
+        <w:rPr>
+          <w:rFonts w:ascii="Courier" w:hAnsi="Courier"/>
+        </w:rPr>
+        <w:tab/>
+      </w:r>
+      <w:r>
+        <w:rPr>
+          <w:rFonts w:ascii="Courier" w:hAnsi="Courier"/>
+        </w:rPr>
+        <w:tab/>
+      </w:r>
+      <w:proofErr w:type="gramStart"/>
+      <w:r>
+        <w:rPr>
+          <w:rFonts w:ascii="Courier" w:hAnsi="Courier"/>
+        </w:rPr>
+        <w:t>return</w:t>
+      </w:r>
+      <w:proofErr w:type="gramEnd"/>
+      <w:r>
+        <w:rPr>
+          <w:rFonts w:ascii="Courier" w:hAnsi="Courier"/>
+        </w:rPr>
+        <w:t xml:space="preserve"> </w:t>
+      </w:r>
+      <w:proofErr w:type="spellStart"/>
+      <w:r>
+        <w:rPr>
+          <w:rFonts w:ascii="Courier" w:hAnsi="Courier"/>
+        </w:rPr>
+        <w:t>rateList</w:t>
+      </w:r>
+      <w:proofErr w:type="spellEnd"/>
+    </w:p>
+    <w:p>
+      <w:pPr>
+        <w:spacing w:after="0" w:line="240" w:lineRule="auto"/>
+        <w:ind w:left="720"/>
+        <w:rPr>
+          <w:rFonts w:ascii="Courier" w:hAnsi="Courier"/>
+        </w:rPr>
+      </w:pPr>
+      <w:r>
+        <w:rPr>
+          <w:rFonts w:ascii="Courier" w:hAnsi="Courier"/>
+        </w:rPr>
+        <w:tab/>
+      </w:r>
+      <w:r>
+        <w:rPr>
+          <w:rFonts w:ascii="Courier" w:hAnsi="Courier"/>
+        </w:rPr>
+        <w:tab/>
+        <w:t>}</w:t>
+      </w:r>
+    </w:p>
+    <w:p>
+      <w:pPr>
+        <w:spacing w:after="0" w:line="240" w:lineRule="auto"/>
+        <w:ind w:left="720"/>
+        <w:rPr>
+          <w:rFonts w:ascii="Courier" w:hAnsi="Courier"/>
+        </w:rPr>
+      </w:pPr>
+      <w:r>
+        <w:rPr>
+          <w:rFonts w:ascii="Courier" w:hAnsi="Courier"/>
+        </w:rPr>
+        <w:t>}</w:t>
+      </w:r>
+    </w:p>
+    <w:p>
+      <w:pPr>
+        <w:pStyle w:val="Heading2"/>
+      </w:pPr>
+    </w:p>
+    <w:p>
+      <w:pPr>
+        <w:pStyle w:val="Heading2"/>
+      </w:pPr>
+      <w:proofErr w:type="spellStart"/>
+      <w:r>
+        <w:t>CurrencyCode</w:t>
+      </w:r>
+      <w:proofErr w:type="spellEnd"/>
+    </w:p>
+    <w:p/>
+    <w:p>
+      <w:pPr>
+        <w:spacing w:after="0"/>
+        <w:ind w:left="720"/>
+        <w:rPr>
+          <w:rFonts w:ascii="Courier" w:hAnsi="Courier"/>
+        </w:rPr>
+      </w:pPr>
+      <w:r>
+        <w:rPr>
+          <w:rFonts w:ascii="Courier" w:hAnsi="Courier"/>
+        </w:rPr>
+        <w:t xml:space="preserve">Public Class </w:t>
+      </w:r>
+      <w:proofErr w:type="spellStart"/>
+      <w:r>
+        <w:rPr>
+          <w:rFonts w:ascii="Courier" w:hAnsi="Courier"/>
+        </w:rPr>
+        <w:t>CurrencyCode</w:t>
+      </w:r>
+      <w:proofErr w:type="spellEnd"/>
+      <w:r>
+        <w:rPr>
+          <w:rFonts w:ascii="Courier" w:hAnsi="Courier"/>
+        </w:rPr>
+        <w:t xml:space="preserve"> {</w:t>
+      </w:r>
+    </w:p>
+    <w:p>
+      <w:pPr>
+        <w:spacing w:after="0"/>
+        <w:ind w:left="720"/>
+        <w:rPr>
+          <w:rFonts w:ascii="Courier" w:hAnsi="Courier"/>
+        </w:rPr>
+      </w:pPr>
+      <w:r>
+        <w:rPr>
+          <w:rFonts w:ascii="Courier" w:hAnsi="Courier"/>
+        </w:rPr>
+        <w:tab/>
+      </w:r>
+      <w:proofErr w:type="gramStart"/>
+      <w:r>
+        <w:rPr>
+          <w:rFonts w:ascii="Courier" w:hAnsi="Courier"/>
+        </w:rPr>
+        <w:t>private</w:t>
+      </w:r>
+      <w:proofErr w:type="gramEnd"/>
+      <w:r>
+        <w:rPr>
+          <w:rFonts w:ascii="Courier" w:hAnsi="Courier"/>
+        </w:rPr>
+        <w:t xml:space="preserve"> final String code</w:t>
+      </w:r>
+    </w:p>
+    <w:p>
+      <w:pPr>
+        <w:spacing w:after="0"/>
+        <w:ind w:left="720"/>
+        <w:rPr>
+          <w:rFonts w:ascii="Courier" w:hAnsi="Courier"/>
+        </w:rPr>
+      </w:pPr>
+      <w:r>
+        <w:rPr>
+          <w:rFonts w:ascii="Courier" w:hAnsi="Courier"/>
+        </w:rPr>
+        <w:tab/>
+      </w:r>
+      <w:proofErr w:type="gramStart"/>
+      <w:r>
+        <w:rPr>
+          <w:rFonts w:ascii="Courier" w:hAnsi="Courier"/>
+        </w:rPr>
+        <w:t>private</w:t>
+      </w:r>
+      <w:proofErr w:type="gramEnd"/>
+      <w:r>
+        <w:rPr>
+          <w:rFonts w:ascii="Courier" w:hAnsi="Courier"/>
+        </w:rPr>
+        <w:t xml:space="preserve"> final String name</w:t>
+      </w:r>
+    </w:p>
+    <w:p>
+      <w:pPr>
+        <w:spacing w:after="0"/>
+        <w:ind w:left="720"/>
+        <w:rPr>
+          <w:rFonts w:ascii="Courier" w:hAnsi="Courier"/>
+        </w:rPr>
+      </w:pPr>
+      <w:r>
+        <w:rPr>
+          <w:rFonts w:ascii="Courier" w:hAnsi="Courier"/>
+        </w:rPr>
+        <w:tab/>
+      </w:r>
+      <w:proofErr w:type="gramStart"/>
+      <w:r>
+        <w:rPr>
+          <w:rFonts w:ascii="Courier" w:hAnsi="Courier"/>
+        </w:rPr>
+        <w:t>private</w:t>
+      </w:r>
+      <w:proofErr w:type="gramEnd"/>
+      <w:r>
+        <w:rPr>
+          <w:rFonts w:ascii="Courier" w:hAnsi="Courier"/>
+        </w:rPr>
+        <w:t xml:space="preserve"> Boolean </w:t>
+      </w:r>
+      <w:proofErr w:type="spellStart"/>
+      <w:r>
+        <w:rPr>
+          <w:rFonts w:ascii="Courier" w:hAnsi="Courier"/>
+        </w:rPr>
+        <w:t>smallestDenomination</w:t>
+      </w:r>
+      <w:proofErr w:type="spellEnd"/>
+    </w:p>
+    <w:p>
+      <w:pPr>
+        <w:spacing w:after="0"/>
+        <w:ind w:left="720"/>
+        <w:rPr>
+          <w:rFonts w:ascii="Courier" w:hAnsi="Courier"/>
+        </w:rPr>
+      </w:pPr>
+    </w:p>
+    <w:p>
+      <w:pPr>
+        <w:spacing w:after="0"/>
+        <w:ind w:left="720"/>
+        <w:rPr>
+          <w:rFonts w:ascii="Courier" w:hAnsi="Courier"/>
+        </w:rPr>
+      </w:pPr>
+      <w:r>
+        <w:rPr>
+          <w:rFonts w:ascii="Courier" w:hAnsi="Courier"/>
+        </w:rPr>
+        <w:lastRenderedPageBreak/>
+        <w:tab/>
+      </w:r>
+      <w:proofErr w:type="gramStart"/>
+      <w:r>
+        <w:rPr>
+          <w:rFonts w:ascii="Courier" w:hAnsi="Courier"/>
+        </w:rPr>
+        <w:t>public</w:t>
+      </w:r>
+      <w:proofErr w:type="gramEnd"/>
+      <w:r>
+        <w:rPr>
+          <w:rFonts w:ascii="Courier" w:hAnsi="Courier"/>
+        </w:rPr>
+        <w:t xml:space="preserve"> </w:t>
+      </w:r>
+      <w:proofErr w:type="spellStart"/>
+      <w:r>
+        <w:rPr>
+          <w:rFonts w:ascii="Courier" w:hAnsi="Courier"/>
+        </w:rPr>
+        <w:t>Currenc</w:t>
+      </w:r>
+      <w:r>
+        <w:rPr>
+          <w:rFonts w:ascii="Courier" w:hAnsi="Courier"/>
+        </w:rPr>
+        <w:t>yCode</w:t>
+      </w:r>
+      <w:proofErr w:type="spellEnd"/>
+      <w:r>
+        <w:rPr>
+          <w:rFonts w:ascii="Courier" w:hAnsi="Courier"/>
+        </w:rPr>
+        <w:t xml:space="preserve">(String code, String name, </w:t>
+      </w:r>
+      <w:r>
+        <w:rPr>
+          <w:rFonts w:ascii="Courier" w:hAnsi="Courier"/>
+        </w:rPr>
+        <w:t xml:space="preserve">Boolean </w:t>
+      </w:r>
+      <w:proofErr w:type="spellStart"/>
+      <w:r>
+        <w:rPr>
+          <w:rFonts w:ascii="Courier" w:hAnsi="Courier"/>
+        </w:rPr>
+        <w:t>sDen</w:t>
+      </w:r>
+      <w:proofErr w:type="spellEnd"/>
+      <w:r>
+        <w:rPr>
+          <w:rFonts w:ascii="Courier" w:hAnsi="Courier"/>
+        </w:rPr>
+        <w:t>) {</w:t>
+      </w:r>
+    </w:p>
+    <w:p>
+      <w:pPr>
+        <w:spacing w:after="0"/>
+        <w:ind w:left="720"/>
+        <w:rPr>
+          <w:rFonts w:ascii="Courier" w:hAnsi="Courier"/>
+        </w:rPr>
+      </w:pPr>
+      <w:r>
+        <w:rPr>
+          <w:rFonts w:ascii="Courier" w:hAnsi="Courier"/>
+        </w:rPr>
+        <w:tab/>
+      </w:r>
+    </w:p>
+    <w:p>
+      <w:pPr>
+        <w:spacing w:after="0"/>
+        <w:ind w:left="720"/>
+        <w:rPr>
+          <w:rFonts w:ascii="Courier" w:hAnsi="Courier"/>
+        </w:rPr>
+      </w:pPr>
+      <w:r>
+        <w:rPr>
+          <w:rFonts w:ascii="Courier" w:hAnsi="Courier"/>
+        </w:rPr>
+        <w:tab/>
+      </w:r>
+      <w:r>
+        <w:rPr>
+          <w:rFonts w:ascii="Courier" w:hAnsi="Courier"/>
+        </w:rPr>
+        <w:tab/>
+      </w:r>
+      <w:proofErr w:type="spellStart"/>
+      <w:proofErr w:type="gramStart"/>
+      <w:r>
+        <w:rPr>
+          <w:rFonts w:ascii="Courier" w:hAnsi="Courier"/>
+        </w:rPr>
+        <w:t>this.code</w:t>
+      </w:r>
+      <w:proofErr w:type="spellEnd"/>
+      <w:proofErr w:type="gramEnd"/>
+      <w:r>
+        <w:rPr>
+          <w:rFonts w:ascii="Courier" w:hAnsi="Courier"/>
+        </w:rPr>
+        <w:t xml:space="preserve"> = code</w:t>
+      </w:r>
+    </w:p>
+    <w:p>
+      <w:pPr>
+        <w:spacing w:after="0"/>
+        <w:ind w:left="720"/>
+        <w:rPr>
+          <w:rFonts w:ascii="Courier" w:hAnsi="Courier"/>
+        </w:rPr>
+      </w:pPr>
+      <w:r>
+        <w:rPr>
+          <w:rFonts w:ascii="Courier" w:hAnsi="Courier"/>
+        </w:rPr>
+        <w:tab/>
+      </w:r>
+      <w:r>
+        <w:rPr>
+          <w:rFonts w:ascii="Courier" w:hAnsi="Courier"/>
+        </w:rPr>
+        <w:tab/>
+      </w:r>
+      <w:proofErr w:type="gramStart"/>
+      <w:r>
+        <w:rPr>
+          <w:rFonts w:ascii="Courier" w:hAnsi="Courier"/>
+        </w:rPr>
+        <w:t>this.name</w:t>
+      </w:r>
+      <w:proofErr w:type="gramEnd"/>
+      <w:r>
+        <w:rPr>
+          <w:rFonts w:ascii="Courier" w:hAnsi="Courier"/>
+        </w:rPr>
+        <w:t xml:space="preserve"> = name</w:t>
+      </w:r>
+    </w:p>
+    <w:p>
+      <w:pPr>
+        <w:spacing w:after="0"/>
+        <w:ind w:left="720"/>
+        <w:rPr>
+          <w:rFonts w:ascii="Courier" w:hAnsi="Courier"/>
+        </w:rPr>
+      </w:pPr>
+      <w:r>
+        <w:rPr>
+          <w:rFonts w:ascii="Courier" w:hAnsi="Courier"/>
+        </w:rPr>
+        <w:tab/>
+      </w:r>
+      <w:r>
+        <w:rPr>
+          <w:rFonts w:ascii="Courier" w:hAnsi="Courier"/>
+        </w:rPr>
+        <w:tab/>
+      </w:r>
+      <w:proofErr w:type="spellStart"/>
+      <w:proofErr w:type="gramStart"/>
+      <w:r>
+        <w:rPr>
+          <w:rFonts w:ascii="Courier" w:hAnsi="Courier"/>
+        </w:rPr>
+        <w:t>this.smallestDenomination</w:t>
+      </w:r>
+      <w:proofErr w:type="spellEnd"/>
+      <w:proofErr w:type="gramEnd"/>
+      <w:r>
+        <w:rPr>
+          <w:rFonts w:ascii="Courier" w:hAnsi="Courier"/>
+        </w:rPr>
+        <w:t xml:space="preserve"> = </w:t>
+      </w:r>
+      <w:proofErr w:type="spellStart"/>
+      <w:r>
+        <w:rPr>
+          <w:rFonts w:ascii="Courier" w:hAnsi="Courier"/>
+        </w:rPr>
+        <w:t>sDen</w:t>
+      </w:r>
+      <w:proofErr w:type="spellEnd"/>
+      <w:r>
+        <w:rPr>
+          <w:rFonts w:ascii="Courier" w:hAnsi="Courier"/>
+        </w:rPr>
+        <w:t xml:space="preserve"> </w:t>
+      </w:r>
+    </w:p>
+    <w:p>
+      <w:pPr>
+        <w:spacing w:after="0"/>
+        <w:ind w:left="720"/>
+        <w:rPr>
+          <w:rFonts w:ascii="Courier" w:hAnsi="Courier"/>
+        </w:rPr>
+      </w:pPr>
+      <w:r>
+        <w:rPr>
+          <w:rFonts w:ascii="Courier" w:hAnsi="Courier"/>
+        </w:rPr>
+        <w:tab/>
+        <w:t>}</w:t>
+      </w:r>
+    </w:p>
+    <w:p>
+      <w:pPr>
+        <w:spacing w:after="0"/>
+        <w:ind w:left="720"/>
+        <w:rPr>
+          <w:rFonts w:ascii="Courier" w:hAnsi="Courier"/>
+        </w:rPr>
+      </w:pPr>
+      <w:r>
+        <w:rPr>
+          <w:rFonts w:ascii="Courier" w:hAnsi="Courier"/>
+        </w:rPr>
+        <w:tab/>
+      </w:r>
+    </w:p>
+    <w:p>
+      <w:pPr>
+        <w:spacing w:after="0"/>
+        <w:ind w:left="720"/>
+        <w:rPr>
+          <w:rFonts w:ascii="Courier" w:hAnsi="Courier"/>
+        </w:rPr>
+      </w:pPr>
+      <w:r>
+        <w:rPr>
+          <w:rFonts w:ascii="Courier" w:hAnsi="Courier"/>
+        </w:rPr>
+        <w:tab/>
+      </w:r>
+      <w:proofErr w:type="gramStart"/>
+      <w:r>
+        <w:rPr>
+          <w:rFonts w:ascii="Courier" w:hAnsi="Courier"/>
+        </w:rPr>
+        <w:t>public</w:t>
+      </w:r>
+      <w:proofErr w:type="gramEnd"/>
+      <w:r>
+        <w:rPr>
+          <w:rFonts w:ascii="Courier" w:hAnsi="Courier"/>
+        </w:rPr>
+        <w:t xml:space="preserve"> String </w:t>
+      </w:r>
+      <w:proofErr w:type="spellStart"/>
+      <w:r>
+        <w:rPr>
+          <w:rFonts w:ascii="Courier" w:hAnsi="Courier"/>
+        </w:rPr>
+        <w:t>getCode</w:t>
+      </w:r>
+      <w:proofErr w:type="spellEnd"/>
+      <w:r>
+        <w:rPr>
+          <w:rFonts w:ascii="Courier" w:hAnsi="Courier"/>
+        </w:rPr>
+        <w:t>() {</w:t>
+      </w:r>
+    </w:p>
+    <w:p>
+      <w:pPr>
+        <w:spacing w:after="0"/>
+        <w:ind w:left="720"/>
+        <w:rPr>
+          <w:rFonts w:ascii="Courier" w:hAnsi="Courier"/>
+        </w:rPr>
+      </w:pPr>
+      <w:r>
+        <w:rPr>
+          <w:rFonts w:ascii="Courier" w:hAnsi="Courier"/>
+        </w:rPr>
+        <w:tab/>
+      </w:r>
+      <w:r>
+        <w:rPr>
+          <w:rFonts w:ascii="Courier" w:hAnsi="Courier"/>
+        </w:rPr>
+        <w:tab/>
+      </w:r>
+      <w:proofErr w:type="gramStart"/>
+      <w:r>
+        <w:rPr>
+          <w:rFonts w:ascii="Courier" w:hAnsi="Courier"/>
+        </w:rPr>
+        <w:t>return</w:t>
+      </w:r>
+      <w:proofErr w:type="gramEnd"/>
+      <w:r>
+        <w:rPr>
+          <w:rFonts w:ascii="Courier" w:hAnsi="Courier"/>
+        </w:rPr>
+        <w:t xml:space="preserve"> code</w:t>
+      </w:r>
+    </w:p>
+    <w:p>
+      <w:pPr>
+        <w:spacing w:after="0"/>
+        <w:ind w:left="720"/>
+        <w:rPr>
+          <w:rFonts w:ascii="Courier" w:hAnsi="Courier"/>
+        </w:rPr>
+      </w:pPr>
+      <w:r>
+        <w:rPr>
+          <w:rFonts w:ascii="Courier" w:hAnsi="Courier"/>
+        </w:rPr>
+        <w:tab/>
+        <w:t>}</w:t>
+      </w:r>
+    </w:p>
+    <w:p>
+      <w:pPr>
+        <w:spacing w:after="0"/>
+        <w:ind w:left="720"/>
+        <w:rPr>
+          <w:rFonts w:ascii="Courier" w:hAnsi="Courier"/>
+        </w:rPr>
+      </w:pPr>
+      <w:r>
+        <w:rPr>
+          <w:rFonts w:ascii="Courier" w:hAnsi="Courier"/>
+        </w:rPr>
+        <w:tab/>
+      </w:r>
+    </w:p>
+    <w:p>
+      <w:pPr>
+        <w:spacing w:after="0"/>
+        <w:ind w:left="720"/>
+        <w:rPr>
+          <w:rFonts w:ascii="Courier" w:hAnsi="Courier"/>
+        </w:rPr>
+      </w:pPr>
+      <w:r>
+        <w:rPr>
+          <w:rFonts w:ascii="Courier" w:hAnsi="Courier"/>
+        </w:rPr>
+        <w:tab/>
+      </w:r>
+      <w:proofErr w:type="gramStart"/>
+      <w:r>
+        <w:rPr>
+          <w:rFonts w:ascii="Courier" w:hAnsi="Courier"/>
+        </w:rPr>
+        <w:t>public</w:t>
+      </w:r>
+      <w:proofErr w:type="gramEnd"/>
+      <w:r>
+        <w:rPr>
+          <w:rFonts w:ascii="Courier" w:hAnsi="Courier"/>
+        </w:rPr>
+        <w:t xml:space="preserve"> String </w:t>
+      </w:r>
+      <w:proofErr w:type="spellStart"/>
+      <w:r>
+        <w:rPr>
+          <w:rFonts w:ascii="Courier" w:hAnsi="Courier"/>
+        </w:rPr>
+        <w:t>getCurrencyName</w:t>
+      </w:r>
+      <w:proofErr w:type="spellEnd"/>
+      <w:r>
+        <w:rPr>
+          <w:rFonts w:ascii="Courier" w:hAnsi="Courier"/>
+        </w:rPr>
+        <w:t>() {</w:t>
+      </w:r>
+    </w:p>
+    <w:p>
+      <w:pPr>
+        <w:spacing w:after="0"/>
+        <w:ind w:left="720"/>
+        <w:rPr>
+          <w:rFonts w:ascii="Courier" w:hAnsi="Courier"/>
+        </w:rPr>
+      </w:pPr>
+      <w:r>
+        <w:rPr>
+          <w:rFonts w:ascii="Courier" w:hAnsi="Courier"/>
+        </w:rPr>
+        <w:tab/>
+      </w:r>
+      <w:r>
+        <w:rPr>
+          <w:rFonts w:ascii="Courier" w:hAnsi="Courier"/>
+        </w:rPr>
+        <w:tab/>
+      </w:r>
+      <w:proofErr w:type="gramStart"/>
+      <w:r>
+        <w:rPr>
+          <w:rFonts w:ascii="Courier" w:hAnsi="Courier"/>
+        </w:rPr>
+        <w:t>return</w:t>
+      </w:r>
+      <w:proofErr w:type="gramEnd"/>
+      <w:r>
+        <w:rPr>
+          <w:rFonts w:ascii="Courier" w:hAnsi="Courier"/>
+        </w:rPr>
+        <w:t xml:space="preserve"> name</w:t>
+      </w:r>
+    </w:p>
+    <w:p>
+      <w:pPr>
+        <w:spacing w:after="0"/>
+        <w:ind w:left="720"/>
+        <w:rPr>
+          <w:rFonts w:ascii="Courier" w:hAnsi="Courier"/>
+        </w:rPr>
+      </w:pPr>
+      <w:r>
+        <w:rPr>
+          <w:rFonts w:ascii="Courier" w:hAnsi="Courier"/>
+        </w:rPr>
+        <w:tab/>
+        <w:t>}</w:t>
+      </w:r>
+    </w:p>
+    <w:p>
+      <w:pPr>
+        <w:spacing w:after="0"/>
+        <w:ind w:left="720"/>
+        <w:rPr>
+          <w:rFonts w:ascii="Courier" w:hAnsi="Courier"/>
+        </w:rPr>
+      </w:pPr>
+      <w:r>
+        <w:rPr>
+          <w:rFonts w:ascii="Courier" w:hAnsi="Courier"/>
+        </w:rPr>
+        <w:tab/>
+      </w:r>
+    </w:p>
+    <w:p>
+      <w:pPr>
+        <w:spacing w:after="0"/>
+        <w:ind w:left="720"/>
+        <w:rPr>
+          <w:rFonts w:ascii="Courier" w:hAnsi="Courier"/>
+        </w:rPr>
+      </w:pPr>
+      <w:r>
+        <w:rPr>
+          <w:rFonts w:ascii="Courier" w:hAnsi="Courier"/>
+        </w:rPr>
+        <w:tab/>
+      </w:r>
+      <w:proofErr w:type="gramStart"/>
+      <w:r>
+        <w:rPr>
+          <w:rFonts w:ascii="Courier" w:hAnsi="Courier"/>
+        </w:rPr>
+        <w:t>public</w:t>
+      </w:r>
+      <w:proofErr w:type="gramEnd"/>
+      <w:r>
+        <w:rPr>
+          <w:rFonts w:ascii="Courier" w:hAnsi="Courier"/>
+        </w:rPr>
+        <w:t xml:space="preserve"> Boolean </w:t>
+      </w:r>
+      <w:proofErr w:type="spellStart"/>
+      <w:r>
+        <w:rPr>
+          <w:rFonts w:ascii="Courier" w:hAnsi="Courier"/>
+        </w:rPr>
+        <w:t>isSmallestDenomination</w:t>
+      </w:r>
+      <w:proofErr w:type="spellEnd"/>
+      <w:r>
+        <w:rPr>
+          <w:rFonts w:ascii="Courier" w:hAnsi="Courier"/>
+        </w:rPr>
+        <w:t>() {</w:t>
+      </w:r>
+    </w:p>
+    <w:p>
+      <w:pPr>
+        <w:spacing w:after="0"/>
+        <w:ind w:left="720"/>
+        <w:rPr>
+          <w:rFonts w:ascii="Courier" w:hAnsi="Courier"/>
+        </w:rPr>
+      </w:pPr>
+      <w:r>
+        <w:rPr>
+          <w:rFonts w:ascii="Courier" w:hAnsi="Courier"/>
+        </w:rPr>
+        <w:tab/>
+      </w:r>
+      <w:r>
+        <w:rPr>
+          <w:rFonts w:ascii="Courier" w:hAnsi="Courier"/>
+        </w:rPr>
+        <w:tab/>
+      </w:r>
+      <w:proofErr w:type="gramStart"/>
+      <w:r>
+        <w:rPr>
+          <w:rFonts w:ascii="Courier" w:hAnsi="Courier"/>
+        </w:rPr>
+        <w:t>return</w:t>
+      </w:r>
+      <w:proofErr w:type="gramEnd"/>
+      <w:r>
+        <w:rPr>
+          <w:rFonts w:ascii="Courier" w:hAnsi="Courier"/>
+        </w:rPr>
+        <w:t xml:space="preserve"> </w:t>
+      </w:r>
+      <w:proofErr w:type="spellStart"/>
+      <w:r>
+        <w:rPr>
+          <w:rFonts w:ascii="Courier" w:hAnsi="Courier"/>
+        </w:rPr>
+        <w:t>smallestDenomination</w:t>
+      </w:r>
+      <w:proofErr w:type="spellEnd"/>
+    </w:p>
+    <w:p>
+      <w:pPr>
+        <w:spacing w:after="0"/>
+        <w:ind w:left="720"/>
+        <w:rPr>
+          <w:rFonts w:ascii="Courier" w:hAnsi="Courier"/>
+        </w:rPr>
+      </w:pPr>
+      <w:r>
+        <w:rPr>
+          <w:rFonts w:ascii="Courier" w:hAnsi="Courier"/>
+        </w:rPr>
+        <w:tab/>
+        <w:t>}</w:t>
+      </w:r>
+    </w:p>
+    <w:p>
+      <w:pPr>
+        <w:spacing w:after="0"/>
+        <w:ind w:left="720"/>
+        <w:rPr>
+          <w:rFonts w:ascii="Courier" w:hAnsi="Courier"/>
+        </w:rPr>
+      </w:pPr>
+    </w:p>
+    <w:p>
+      <w:pPr>
+        <w:spacing w:after="0"/>
+        <w:ind w:left="720"/>
+        <w:rPr>
+          <w:rFonts w:ascii="Courier" w:hAnsi="Courier"/>
+        </w:rPr>
+      </w:pPr>
+    </w:p>
+    <w:p>
+      <w:pPr>
+        <w:spacing w:after="0"/>
+        <w:ind w:left="720"/>
+        <w:rPr>
+          <w:rFonts w:ascii="Courier" w:hAnsi="Courier"/>
+        </w:rPr>
+      </w:pPr>
+      <w:r>
+        <w:rPr>
+          <w:rFonts w:ascii="Courier" w:hAnsi="Courier"/>
+        </w:rPr>
+        <w:t>}</w:t>
+      </w:r>
+    </w:p>
+    <w:p/>
+    <w:p>
+      <w:pPr>
+        <w:pStyle w:val="Heading2"/>
+      </w:pPr>
+      <w:r>
+        <w:t>GUI</w:t>
+      </w:r>
+    </w:p>
+    <w:p/>
+    <w:p>
+      <w:pPr>
+        <w:pStyle w:val="Heading1"/>
+      </w:pPr>
+      <w:r>
+        <w:t>Unresolved Risks</w:t>
+      </w:r>
+    </w:p>
+    <w:p/>
     <w:p>
       <w:bookmarkStart w:id="0" w:name="_GoBack"/>
       <w:bookmarkEnd w:id="0"/>
-    </w:p>
-    <w:p>
-      <w:pPr>
-        <w:pStyle w:val="Heading1"/>
-      </w:pPr>
-      <w:r>
-        <w:t>Unresolved Risks</w:t>
-      </w:r>
     </w:p>
     <w:sectPr>
       <w:pgSz w:w="12240" w:h="15840"/>
@@ -1625,6 +6266,28 @@
       <w:szCs w:val="26"/>
     </w:rPr>
   </w:style>
+  <w:style w:type="paragraph" w:styleId="Heading3">
+    <w:name w:val="heading 3"/>
+    <w:basedOn w:val="Normal"/>
+    <w:next w:val="Normal"/>
+    <w:link w:val="Heading3Char"/>
+    <w:uiPriority w:val="9"/>
+    <w:unhideWhenUsed/>
+    <w:qFormat/>
+    <w:rsid w:val="00385DC1"/>
+    <w:pPr>
+      <w:keepNext/>
+      <w:keepLines/>
+      <w:spacing w:before="200" w:after="0"/>
+      <w:outlineLvl w:val="2"/>
+    </w:pPr>
+    <w:rPr>
+      <w:rFonts w:asciiTheme="majorHAnsi" w:eastAsiaTheme="majorEastAsia" w:hAnsiTheme="majorHAnsi" w:cstheme="majorBidi"/>
+      <w:b/>
+      <w:bCs/>
+      <w:color w:val="5B9BD5" w:themeColor="accent1"/>
+    </w:rPr>
+  </w:style>
   <w:style w:type="character" w:default="1" w:styleId="DefaultParagraphFont">
     <w:name w:val="Default Paragraph Font"/>
     <w:uiPriority w:val="1"/>
@@ -1706,6 +6369,19 @@
       <w:rFonts w:ascii="Lucida Grande" w:hAnsi="Lucida Grande" w:cs="Lucida Grande"/>
       <w:sz w:val="18"/>
       <w:szCs w:val="18"/>
+    </w:rPr>
+  </w:style>
+  <w:style w:type="character" w:customStyle="1" w:styleId="Heading3Char">
+    <w:name w:val="Heading 3 Char"/>
+    <w:basedOn w:val="DefaultParagraphFont"/>
+    <w:link w:val="Heading3"/>
+    <w:uiPriority w:val="9"/>
+    <w:rsid w:val="00385DC1"/>
+    <w:rPr>
+      <w:rFonts w:asciiTheme="majorHAnsi" w:eastAsiaTheme="majorEastAsia" w:hAnsiTheme="majorHAnsi" w:cstheme="majorBidi"/>
+      <w:b/>
+      <w:bCs/>
+      <w:color w:val="5B9BD5" w:themeColor="accent1"/>
     </w:rPr>
   </w:style>
 </w:styles>
@@ -1926,6 +6602,28 @@
       <w:szCs w:val="26"/>
     </w:rPr>
   </w:style>
+  <w:style w:type="paragraph" w:styleId="Heading3">
+    <w:name w:val="heading 3"/>
+    <w:basedOn w:val="Normal"/>
+    <w:next w:val="Normal"/>
+    <w:link w:val="Heading3Char"/>
+    <w:uiPriority w:val="9"/>
+    <w:unhideWhenUsed/>
+    <w:qFormat/>
+    <w:rsid w:val="00385DC1"/>
+    <w:pPr>
+      <w:keepNext/>
+      <w:keepLines/>
+      <w:spacing w:before="200" w:after="0"/>
+      <w:outlineLvl w:val="2"/>
+    </w:pPr>
+    <w:rPr>
+      <w:rFonts w:asciiTheme="majorHAnsi" w:eastAsiaTheme="majorEastAsia" w:hAnsiTheme="majorHAnsi" w:cstheme="majorBidi"/>
+      <w:b/>
+      <w:bCs/>
+      <w:color w:val="5B9BD5" w:themeColor="accent1"/>
+    </w:rPr>
+  </w:style>
   <w:style w:type="character" w:default="1" w:styleId="DefaultParagraphFont">
     <w:name w:val="Default Paragraph Font"/>
     <w:uiPriority w:val="1"/>
@@ -2007,6 +6705,19 @@
       <w:rFonts w:ascii="Lucida Grande" w:hAnsi="Lucida Grande" w:cs="Lucida Grande"/>
       <w:sz w:val="18"/>
       <w:szCs w:val="18"/>
+    </w:rPr>
+  </w:style>
+  <w:style w:type="character" w:customStyle="1" w:styleId="Heading3Char">
+    <w:name w:val="Heading 3 Char"/>
+    <w:basedOn w:val="DefaultParagraphFont"/>
+    <w:link w:val="Heading3"/>
+    <w:uiPriority w:val="9"/>
+    <w:rsid w:val="00385DC1"/>
+    <w:rPr>
+      <w:rFonts w:asciiTheme="majorHAnsi" w:eastAsiaTheme="majorEastAsia" w:hAnsiTheme="majorHAnsi" w:cstheme="majorBidi"/>
+      <w:b/>
+      <w:bCs/>
+      <w:color w:val="5B9BD5" w:themeColor="accent1"/>
     </w:rPr>
   </w:style>
 </w:styles>

</xml_diff>